<commit_message>
compilador: diccionario de instrucciones completado y actualizado
</commit_message>
<xml_diff>
--- a/Archivos/Tipo de datos.docx
+++ b/Archivos/Tipo de datos.docx
@@ -329,7 +329,13 @@
               <w:rPr>
                 <w:lang w:val="es-BO"/>
               </w:rPr>
-              <w:t>00000</w:t>
+              <w:t>0000</w:t>
+            </w:r>
+            <w:r>
+              <w:rPr>
+                <w:lang w:val="es-BO"/>
+              </w:rPr>
+              <w:t>1</w:t>
             </w:r>
           </w:p>
         </w:tc>
@@ -376,23 +382,12 @@
             <w:tcW w:w="1849" w:type="dxa"/>
           </w:tcPr>
           <w:p>
-            <w:pPr>
-              <w:rPr>
-                <w:lang w:val="es-BO"/>
-              </w:rPr>
-            </w:pPr>
-            <w:r>
-              <w:rPr>
-                <w:lang w:val="es-BO"/>
-              </w:rPr>
+            <w:r>
               <w:t>CAR Op1, Op2</w:t>
             </w:r>
           </w:p>
           <w:p>
             <w:r>
-              <w:rPr>
-                <w:lang w:val="es-BO"/>
-              </w:rPr>
               <w:t>CAR [REG</w:t>
             </w:r>
             <w:r>
@@ -442,7 +437,13 @@
               <w:rPr>
                 <w:lang w:val="es-BO"/>
               </w:rPr>
-              <w:t>00001</w:t>
+              <w:t>000</w:t>
+            </w:r>
+            <w:r>
+              <w:rPr>
+                <w:lang w:val="es-BO"/>
+              </w:rPr>
+              <w:t>10</w:t>
             </w:r>
           </w:p>
         </w:tc>
@@ -489,54 +490,22 @@
             <w:tcW w:w="1849" w:type="dxa"/>
           </w:tcPr>
           <w:p>
-            <w:pPr>
-              <w:rPr>
-                <w:lang w:val="es-BO"/>
-              </w:rPr>
-            </w:pPr>
-            <w:r>
-              <w:rPr>
-                <w:lang w:val="es-BO"/>
-              </w:rPr>
+            <w:r>
               <w:t>GRD Op1, Op2</w:t>
             </w:r>
           </w:p>
           <w:p>
-            <w:pPr>
-              <w:rPr>
-                <w:lang w:val="es-BO"/>
-              </w:rPr>
-            </w:pPr>
-            <w:r>
-              <w:rPr>
-                <w:lang w:val="es-BO"/>
-              </w:rPr>
+            <w:r>
               <w:t>GRD REG, [REG]</w:t>
             </w:r>
           </w:p>
           <w:p>
-            <w:pPr>
-              <w:rPr>
-                <w:lang w:val="es-BO"/>
-              </w:rPr>
-            </w:pPr>
-            <w:r>
-              <w:rPr>
-                <w:lang w:val="es-BO"/>
-              </w:rPr>
+            <w:r>
               <w:t>GRD REG, [VAL]</w:t>
             </w:r>
           </w:p>
           <w:p>
-            <w:pPr>
-              <w:rPr>
-                <w:lang w:val="es-BO"/>
-              </w:rPr>
-            </w:pPr>
-            <w:r>
-              <w:rPr>
-                <w:lang w:val="es-BO"/>
-              </w:rPr>
+            <w:r>
               <w:t>GRD VAL, [REG]</w:t>
             </w:r>
           </w:p>
@@ -586,7 +555,13 @@
               <w:rPr>
                 <w:lang w:val="es-BO"/>
               </w:rPr>
-              <w:t>00010</w:t>
+              <w:t>0001</w:t>
+            </w:r>
+            <w:r>
+              <w:rPr>
+                <w:lang w:val="es-BO"/>
+              </w:rPr>
+              <w:t>1</w:t>
             </w:r>
           </w:p>
         </w:tc>
@@ -657,28 +632,12 @@
             <w:tcW w:w="1849" w:type="dxa"/>
           </w:tcPr>
           <w:p>
-            <w:pPr>
-              <w:rPr>
-                <w:lang w:val="es-BO"/>
-              </w:rPr>
-            </w:pPr>
-            <w:r>
-              <w:rPr>
-                <w:lang w:val="es-BO"/>
-              </w:rPr>
+            <w:r>
               <w:t>SUM Op1, Op2</w:t>
             </w:r>
           </w:p>
           <w:p>
-            <w:pPr>
-              <w:rPr>
-                <w:lang w:val="es-BO"/>
-              </w:rPr>
-            </w:pPr>
-            <w:r>
-              <w:rPr>
-                <w:lang w:val="es-BO"/>
-              </w:rPr>
+            <w:r>
               <w:t>SUM REG, REG</w:t>
             </w:r>
           </w:p>
@@ -740,7 +699,13 @@
               <w:rPr>
                 <w:lang w:val="es-BO"/>
               </w:rPr>
-              <w:t>00101</w:t>
+              <w:t>0010</w:t>
+            </w:r>
+            <w:r>
+              <w:rPr>
+                <w:lang w:val="es-BO"/>
+              </w:rPr>
+              <w:t>0</w:t>
             </w:r>
           </w:p>
         </w:tc>
@@ -787,28 +752,12 @@
             <w:tcW w:w="1849" w:type="dxa"/>
           </w:tcPr>
           <w:p>
-            <w:pPr>
-              <w:rPr>
-                <w:lang w:val="es-BO"/>
-              </w:rPr>
-            </w:pPr>
-            <w:r>
-              <w:rPr>
-                <w:lang w:val="es-BO"/>
-              </w:rPr>
+            <w:r>
               <w:t>RES Op1, Op2</w:t>
             </w:r>
           </w:p>
           <w:p>
-            <w:pPr>
-              <w:rPr>
-                <w:lang w:val="es-BO"/>
-              </w:rPr>
-            </w:pPr>
-            <w:r>
-              <w:rPr>
-                <w:lang w:val="es-BO"/>
-              </w:rPr>
+            <w:r>
               <w:t>RES REG, REG</w:t>
             </w:r>
           </w:p>
@@ -864,7 +813,19 @@
               <w:rPr>
                 <w:lang w:val="es-BO"/>
               </w:rPr>
-              <w:t>00110</w:t>
+              <w:t>001</w:t>
+            </w:r>
+            <w:r>
+              <w:rPr>
+                <w:lang w:val="es-BO"/>
+              </w:rPr>
+              <w:t>0</w:t>
+            </w:r>
+            <w:r>
+              <w:rPr>
+                <w:lang w:val="es-BO"/>
+              </w:rPr>
+              <w:t>1</w:t>
             </w:r>
           </w:p>
         </w:tc>
@@ -911,28 +872,12 @@
             <w:tcW w:w="1849" w:type="dxa"/>
           </w:tcPr>
           <w:p>
-            <w:pPr>
-              <w:rPr>
-                <w:lang w:val="es-BO"/>
-              </w:rPr>
-            </w:pPr>
-            <w:r>
-              <w:rPr>
-                <w:lang w:val="es-BO"/>
-              </w:rPr>
+            <w:r>
               <w:t>MUL Op1, Op2</w:t>
             </w:r>
           </w:p>
           <w:p>
-            <w:pPr>
-              <w:rPr>
-                <w:lang w:val="es-BO"/>
-              </w:rPr>
-            </w:pPr>
-            <w:r>
-              <w:rPr>
-                <w:lang w:val="es-BO"/>
-              </w:rPr>
+            <w:r>
               <w:t>MUL REG, REG</w:t>
             </w:r>
           </w:p>
@@ -988,7 +933,13 @@
               <w:rPr>
                 <w:lang w:val="es-BO"/>
               </w:rPr>
-              <w:t>00111</w:t>
+              <w:t>0011</w:t>
+            </w:r>
+            <w:r>
+              <w:rPr>
+                <w:lang w:val="es-BO"/>
+              </w:rPr>
+              <w:t>0</w:t>
             </w:r>
           </w:p>
         </w:tc>
@@ -1035,28 +986,12 @@
             <w:tcW w:w="1849" w:type="dxa"/>
           </w:tcPr>
           <w:p>
-            <w:pPr>
-              <w:rPr>
-                <w:lang w:val="es-BO"/>
-              </w:rPr>
-            </w:pPr>
-            <w:r>
-              <w:rPr>
-                <w:lang w:val="es-BO"/>
-              </w:rPr>
+            <w:r>
               <w:t>DIV Op1, Op2</w:t>
             </w:r>
           </w:p>
           <w:p>
-            <w:pPr>
-              <w:rPr>
-                <w:lang w:val="es-BO"/>
-              </w:rPr>
-            </w:pPr>
-            <w:r>
-              <w:rPr>
-                <w:lang w:val="es-BO"/>
-              </w:rPr>
+            <w:r>
               <w:t>DIV REG, REG</w:t>
             </w:r>
           </w:p>
@@ -1112,7 +1047,13 @@
               <w:rPr>
                 <w:lang w:val="es-BO"/>
               </w:rPr>
-              <w:t>01000</w:t>
+              <w:t>0</w:t>
+            </w:r>
+            <w:r>
+              <w:rPr>
+                <w:lang w:val="es-BO"/>
+              </w:rPr>
+              <w:t>0111</w:t>
             </w:r>
           </w:p>
         </w:tc>
@@ -1187,28 +1128,12 @@
             <w:tcW w:w="1849" w:type="dxa"/>
           </w:tcPr>
           <w:p>
-            <w:pPr>
-              <w:rPr>
-                <w:lang w:val="es-BO"/>
-              </w:rPr>
-            </w:pPr>
-            <w:r>
-              <w:rPr>
-                <w:lang w:val="es-BO"/>
-              </w:rPr>
+            <w:r>
               <w:t>AND Op1, Op2</w:t>
             </w:r>
           </w:p>
           <w:p>
-            <w:pPr>
-              <w:rPr>
-                <w:lang w:val="es-BO"/>
-              </w:rPr>
-            </w:pPr>
-            <w:r>
-              <w:rPr>
-                <w:lang w:val="es-BO"/>
-              </w:rPr>
+            <w:r>
               <w:t>AND REG, REG</w:t>
             </w:r>
           </w:p>
@@ -1257,7 +1182,13 @@
               <w:rPr>
                 <w:lang w:val="es-BO"/>
               </w:rPr>
-              <w:t>01001</w:t>
+              <w:t>0100</w:t>
+            </w:r>
+            <w:r>
+              <w:rPr>
+                <w:lang w:val="es-BO"/>
+              </w:rPr>
+              <w:t>0</w:t>
             </w:r>
           </w:p>
         </w:tc>
@@ -1304,28 +1235,12 @@
             <w:tcW w:w="1849" w:type="dxa"/>
           </w:tcPr>
           <w:p>
-            <w:pPr>
-              <w:rPr>
-                <w:lang w:val="es-BO"/>
-              </w:rPr>
-            </w:pPr>
-            <w:r>
-              <w:rPr>
-                <w:lang w:val="es-BO"/>
-              </w:rPr>
+            <w:r>
               <w:t>OR Op1, Op2</w:t>
             </w:r>
           </w:p>
           <w:p>
-            <w:pPr>
-              <w:rPr>
-                <w:lang w:val="es-BO"/>
-              </w:rPr>
-            </w:pPr>
-            <w:r>
-              <w:rPr>
-                <w:lang w:val="es-BO"/>
-              </w:rPr>
+            <w:r>
               <w:t>OR REG, REG</w:t>
             </w:r>
           </w:p>
@@ -1374,7 +1289,19 @@
               <w:rPr>
                 <w:lang w:val="es-BO"/>
               </w:rPr>
-              <w:t>01010</w:t>
+              <w:t>010</w:t>
+            </w:r>
+            <w:r>
+              <w:rPr>
+                <w:lang w:val="es-BO"/>
+              </w:rPr>
+              <w:t>0</w:t>
+            </w:r>
+            <w:r>
+              <w:rPr>
+                <w:lang w:val="es-BO"/>
+              </w:rPr>
+              <w:t>1</w:t>
             </w:r>
           </w:p>
         </w:tc>
@@ -1481,7 +1408,13 @@
               <w:rPr>
                 <w:lang w:val="es-BO"/>
               </w:rPr>
-              <w:t>01011</w:t>
+              <w:t>0101</w:t>
+            </w:r>
+            <w:r>
+              <w:rPr>
+                <w:lang w:val="es-BO"/>
+              </w:rPr>
+              <w:t>0</w:t>
             </w:r>
           </w:p>
         </w:tc>
@@ -1528,28 +1461,12 @@
             <w:tcW w:w="1849" w:type="dxa"/>
           </w:tcPr>
           <w:p>
-            <w:pPr>
-              <w:rPr>
-                <w:lang w:val="es-BO"/>
-              </w:rPr>
-            </w:pPr>
-            <w:r>
-              <w:rPr>
-                <w:lang w:val="es-BO"/>
-              </w:rPr>
+            <w:r>
               <w:t>XOR Op1, Op2</w:t>
             </w:r>
           </w:p>
           <w:p>
-            <w:pPr>
-              <w:rPr>
-                <w:lang w:val="es-BO"/>
-              </w:rPr>
-            </w:pPr>
-            <w:r>
-              <w:rPr>
-                <w:lang w:val="es-BO"/>
-              </w:rPr>
+            <w:r>
               <w:t>XOR REG, REG</w:t>
             </w:r>
           </w:p>
@@ -1598,7 +1515,25 @@
               <w:rPr>
                 <w:lang w:val="es-BO"/>
               </w:rPr>
-              <w:t>01100</w:t>
+              <w:t>01</w:t>
+            </w:r>
+            <w:r>
+              <w:rPr>
+                <w:lang w:val="es-BO"/>
+              </w:rPr>
+              <w:t>0</w:t>
+            </w:r>
+            <w:r>
+              <w:rPr>
+                <w:lang w:val="es-BO"/>
+              </w:rPr>
+              <w:t>1</w:t>
+            </w:r>
+            <w:r>
+              <w:rPr>
+                <w:lang w:val="es-BO"/>
+              </w:rPr>
+              <w:t>1</w:t>
             </w:r>
           </w:p>
         </w:tc>
@@ -1756,7 +1691,13 @@
               <w:rPr>
                 <w:lang w:val="es-BO"/>
               </w:rPr>
-              <w:t>01101</w:t>
+              <w:t>0110</w:t>
+            </w:r>
+            <w:r>
+              <w:rPr>
+                <w:lang w:val="es-BO"/>
+              </w:rPr>
+              <w:t>0</w:t>
             </w:r>
           </w:p>
         </w:tc>
@@ -1803,41 +1744,17 @@
             <w:tcW w:w="1849" w:type="dxa"/>
           </w:tcPr>
           <w:p>
-            <w:pPr>
-              <w:rPr>
-                <w:lang w:val="es-BO"/>
-              </w:rPr>
-            </w:pPr>
-            <w:r>
-              <w:rPr>
-                <w:lang w:val="es-BO"/>
-              </w:rPr>
+            <w:r>
               <w:t>SMQ Op1</w:t>
             </w:r>
           </w:p>
           <w:p>
-            <w:pPr>
-              <w:rPr>
-                <w:lang w:val="es-BO"/>
-              </w:rPr>
-            </w:pPr>
-            <w:r>
-              <w:rPr>
-                <w:lang w:val="es-BO"/>
-              </w:rPr>
+            <w:r>
               <w:t>SMQ REG</w:t>
             </w:r>
           </w:p>
           <w:p>
-            <w:pPr>
-              <w:rPr>
-                <w:lang w:val="es-BO"/>
-              </w:rPr>
-            </w:pPr>
-            <w:r>
-              <w:rPr>
-                <w:lang w:val="es-BO"/>
-              </w:rPr>
+            <w:r>
               <w:t>SMQ VAL</w:t>
             </w:r>
           </w:p>
@@ -1880,7 +1797,19 @@
               <w:rPr>
                 <w:lang w:val="es-BO"/>
               </w:rPr>
-              <w:t>01110</w:t>
+              <w:t>011</w:t>
+            </w:r>
+            <w:r>
+              <w:rPr>
+                <w:lang w:val="es-BO"/>
+              </w:rPr>
+              <w:t>0</w:t>
+            </w:r>
+            <w:r>
+              <w:rPr>
+                <w:lang w:val="es-BO"/>
+              </w:rPr>
+              <w:t>1</w:t>
             </w:r>
           </w:p>
         </w:tc>
@@ -2004,7 +1933,13 @@
               <w:rPr>
                 <w:lang w:val="es-BO"/>
               </w:rPr>
-              <w:t>01111</w:t>
+              <w:t>0111</w:t>
+            </w:r>
+            <w:r>
+              <w:rPr>
+                <w:lang w:val="es-BO"/>
+              </w:rPr>
+              <w:t>0</w:t>
             </w:r>
           </w:p>
         </w:tc>
@@ -2128,7 +2063,7 @@
               <w:rPr>
                 <w:lang w:val="es-BO"/>
               </w:rPr>
-              <w:t>10000</w:t>
+              <w:t>01111</w:t>
             </w:r>
           </w:p>
         </w:tc>
@@ -2252,7 +2187,13 @@
               <w:rPr>
                 <w:lang w:val="es-BO"/>
               </w:rPr>
-              <w:t>10001</w:t>
+              <w:t>1000</w:t>
+            </w:r>
+            <w:r>
+              <w:rPr>
+                <w:lang w:val="es-BO"/>
+              </w:rPr>
+              <w:t>0</w:t>
             </w:r>
           </w:p>
         </w:tc>
@@ -2370,7 +2311,19 @@
               <w:rPr>
                 <w:lang w:val="es-BO"/>
               </w:rPr>
-              <w:t>10010</w:t>
+              <w:t>100</w:t>
+            </w:r>
+            <w:r>
+              <w:rPr>
+                <w:lang w:val="es-BO"/>
+              </w:rPr>
+              <w:t>0</w:t>
+            </w:r>
+            <w:r>
+              <w:rPr>
+                <w:lang w:val="es-BO"/>
+              </w:rPr>
+              <w:t>1</w:t>
             </w:r>
           </w:p>
         </w:tc>
@@ -2417,47 +2370,20 @@
             <w:tcW w:w="1849" w:type="dxa"/>
           </w:tcPr>
           <w:p>
-            <w:pPr>
-              <w:rPr>
-                <w:lang w:val="es-BO"/>
-              </w:rPr>
-            </w:pPr>
-            <w:r>
-              <w:rPr>
-                <w:lang w:val="es-BO"/>
-              </w:rPr>
+            <w:r>
               <w:t>SDQ</w:t>
             </w:r>
             <w:r>
-              <w:rPr>
-                <w:lang w:val="es-BO"/>
-              </w:rPr>
               <w:t xml:space="preserve"> Op1</w:t>
             </w:r>
           </w:p>
           <w:p>
-            <w:pPr>
-              <w:rPr>
-                <w:lang w:val="es-BO"/>
-              </w:rPr>
-            </w:pPr>
-            <w:r>
-              <w:rPr>
-                <w:lang w:val="es-BO"/>
-              </w:rPr>
+            <w:r>
               <w:t>SDQ REG</w:t>
             </w:r>
           </w:p>
           <w:p>
-            <w:pPr>
-              <w:rPr>
-                <w:lang w:val="es-BO"/>
-              </w:rPr>
-            </w:pPr>
-            <w:r>
-              <w:rPr>
-                <w:lang w:val="es-BO"/>
-              </w:rPr>
+            <w:r>
               <w:t>SDQ VAL</w:t>
             </w:r>
           </w:p>
@@ -2494,7 +2420,13 @@
               <w:rPr>
                 <w:lang w:val="es-BO"/>
               </w:rPr>
-              <w:t>10011</w:t>
+              <w:t>1001</w:t>
+            </w:r>
+            <w:r>
+              <w:rPr>
+                <w:lang w:val="es-BO"/>
+              </w:rPr>
+              <w:t>0</w:t>
             </w:r>
           </w:p>
         </w:tc>
@@ -2576,8 +2508,6 @@
               </w:rPr>
               <w:t>.</w:t>
             </w:r>
-            <w:bookmarkStart w:id="0" w:name="_GoBack"/>
-            <w:bookmarkEnd w:id="0"/>
           </w:p>
         </w:tc>
         <w:tc>
@@ -2594,7 +2524,19 @@
               <w:rPr>
                 <w:lang w:val="es-BO"/>
               </w:rPr>
-              <w:t>10111</w:t>
+              <w:t>10</w:t>
+            </w:r>
+            <w:r>
+              <w:rPr>
+                <w:lang w:val="es-BO"/>
+              </w:rPr>
+              <w:t>0</w:t>
+            </w:r>
+            <w:r>
+              <w:rPr>
+                <w:lang w:val="es-BO"/>
+              </w:rPr>
+              <w:t>11</w:t>
             </w:r>
           </w:p>
         </w:tc>
@@ -2669,28 +2611,12 @@
             <w:tcW w:w="1849" w:type="dxa"/>
           </w:tcPr>
           <w:p>
-            <w:pPr>
-              <w:rPr>
-                <w:lang w:val="es-BO"/>
-              </w:rPr>
-            </w:pPr>
-            <w:r>
-              <w:rPr>
-                <w:lang w:val="es-BO"/>
-              </w:rPr>
+            <w:r>
               <w:t>CMP Op1, Op2</w:t>
             </w:r>
           </w:p>
           <w:p>
-            <w:pPr>
-              <w:rPr>
-                <w:lang w:val="es-BO"/>
-              </w:rPr>
-            </w:pPr>
-            <w:r>
-              <w:rPr>
-                <w:lang w:val="es-BO"/>
-              </w:rPr>
+            <w:r>
               <w:t>CMP REG, REG</w:t>
             </w:r>
           </w:p>
@@ -2740,7 +2666,13 @@
               <w:rPr>
                 <w:lang w:val="es-BO"/>
               </w:rPr>
-              <w:t>11000</w:t>
+              <w:t>10</w:t>
+            </w:r>
+            <w:r>
+              <w:rPr>
+                <w:lang w:val="es-BO"/>
+              </w:rPr>
+              <w:t>100</w:t>
             </w:r>
           </w:p>
         </w:tc>
@@ -2815,41 +2747,17 @@
             <w:tcW w:w="1849" w:type="dxa"/>
           </w:tcPr>
           <w:p>
-            <w:pPr>
-              <w:rPr>
-                <w:lang w:val="es-BO"/>
-              </w:rPr>
-            </w:pPr>
-            <w:r>
-              <w:rPr>
-                <w:lang w:val="es-BO"/>
-              </w:rPr>
+            <w:r>
               <w:t>IMP Op1</w:t>
             </w:r>
           </w:p>
           <w:p>
-            <w:pPr>
-              <w:rPr>
-                <w:lang w:val="es-BO"/>
-              </w:rPr>
-            </w:pPr>
-            <w:r>
-              <w:rPr>
-                <w:lang w:val="es-BO"/>
-              </w:rPr>
+            <w:r>
               <w:t>IMP REG</w:t>
             </w:r>
           </w:p>
           <w:p>
-            <w:pPr>
-              <w:rPr>
-                <w:lang w:val="es-BO"/>
-              </w:rPr>
-            </w:pPr>
-            <w:r>
-              <w:rPr>
-                <w:lang w:val="es-BO"/>
-              </w:rPr>
+            <w:r>
               <w:t>IMP VAL</w:t>
             </w:r>
           </w:p>
@@ -2908,8 +2816,16 @@
               <w:rPr>
                 <w:lang w:val="es-BO"/>
               </w:rPr>
-              <w:t>11001</w:t>
-            </w:r>
+              <w:t>1</w:t>
+            </w:r>
+            <w:r>
+              <w:rPr>
+                <w:lang w:val="es-BO"/>
+              </w:rPr>
+              <w:t>0101</w:t>
+            </w:r>
+            <w:bookmarkStart w:id="0" w:name="_GoBack"/>
+            <w:bookmarkEnd w:id="0"/>
           </w:p>
         </w:tc>
       </w:tr>

</xml_diff>

<commit_message>
master: avance de las microinstrucciones y datos del diagrama actualizado
</commit_message>
<xml_diff>
--- a/Archivos/Tipo de datos.docx
+++ b/Archivos/Tipo de datos.docx
@@ -376,23 +376,12 @@
             <w:tcW w:w="1849" w:type="dxa"/>
           </w:tcPr>
           <w:p>
-            <w:pPr>
-              <w:rPr>
-                <w:lang w:val="es-BO"/>
-              </w:rPr>
-            </w:pPr>
-            <w:r>
-              <w:rPr>
-                <w:lang w:val="es-BO"/>
-              </w:rPr>
+            <w:r>
               <w:t>CAR Op1, Op2</w:t>
             </w:r>
           </w:p>
           <w:p>
             <w:r>
-              <w:rPr>
-                <w:lang w:val="es-BO"/>
-              </w:rPr>
               <w:t>CAR [REG</w:t>
             </w:r>
             <w:r>
@@ -489,54 +478,22 @@
             <w:tcW w:w="1849" w:type="dxa"/>
           </w:tcPr>
           <w:p>
-            <w:pPr>
-              <w:rPr>
-                <w:lang w:val="es-BO"/>
-              </w:rPr>
-            </w:pPr>
-            <w:r>
-              <w:rPr>
-                <w:lang w:val="es-BO"/>
-              </w:rPr>
+            <w:r>
               <w:t>GRD Op1, Op2</w:t>
             </w:r>
           </w:p>
           <w:p>
-            <w:pPr>
-              <w:rPr>
-                <w:lang w:val="es-BO"/>
-              </w:rPr>
-            </w:pPr>
-            <w:r>
-              <w:rPr>
-                <w:lang w:val="es-BO"/>
-              </w:rPr>
+            <w:r>
               <w:t>GRD REG, [REG]</w:t>
             </w:r>
           </w:p>
           <w:p>
-            <w:pPr>
-              <w:rPr>
-                <w:lang w:val="es-BO"/>
-              </w:rPr>
-            </w:pPr>
-            <w:r>
-              <w:rPr>
-                <w:lang w:val="es-BO"/>
-              </w:rPr>
+            <w:r>
               <w:t>GRD REG, [VAL]</w:t>
             </w:r>
           </w:p>
           <w:p>
-            <w:pPr>
-              <w:rPr>
-                <w:lang w:val="es-BO"/>
-              </w:rPr>
-            </w:pPr>
-            <w:r>
-              <w:rPr>
-                <w:lang w:val="es-BO"/>
-              </w:rPr>
+            <w:r>
               <w:t>GRD VAL, [REG]</w:t>
             </w:r>
           </w:p>
@@ -657,28 +614,12 @@
             <w:tcW w:w="1849" w:type="dxa"/>
           </w:tcPr>
           <w:p>
-            <w:pPr>
-              <w:rPr>
-                <w:lang w:val="es-BO"/>
-              </w:rPr>
-            </w:pPr>
-            <w:r>
-              <w:rPr>
-                <w:lang w:val="es-BO"/>
-              </w:rPr>
+            <w:r>
               <w:t>SUM Op1, Op2</w:t>
             </w:r>
           </w:p>
           <w:p>
-            <w:pPr>
-              <w:rPr>
-                <w:lang w:val="es-BO"/>
-              </w:rPr>
-            </w:pPr>
-            <w:r>
-              <w:rPr>
-                <w:lang w:val="es-BO"/>
-              </w:rPr>
+            <w:r>
               <w:t>SUM REG, REG</w:t>
             </w:r>
           </w:p>
@@ -787,28 +728,12 @@
             <w:tcW w:w="1849" w:type="dxa"/>
           </w:tcPr>
           <w:p>
-            <w:pPr>
-              <w:rPr>
-                <w:lang w:val="es-BO"/>
-              </w:rPr>
-            </w:pPr>
-            <w:r>
-              <w:rPr>
-                <w:lang w:val="es-BO"/>
-              </w:rPr>
+            <w:r>
               <w:t>RES Op1, Op2</w:t>
             </w:r>
           </w:p>
           <w:p>
-            <w:pPr>
-              <w:rPr>
-                <w:lang w:val="es-BO"/>
-              </w:rPr>
-            </w:pPr>
-            <w:r>
-              <w:rPr>
-                <w:lang w:val="es-BO"/>
-              </w:rPr>
+            <w:r>
               <w:t>RES REG, REG</w:t>
             </w:r>
           </w:p>
@@ -911,28 +836,12 @@
             <w:tcW w:w="1849" w:type="dxa"/>
           </w:tcPr>
           <w:p>
-            <w:pPr>
-              <w:rPr>
-                <w:lang w:val="es-BO"/>
-              </w:rPr>
-            </w:pPr>
-            <w:r>
-              <w:rPr>
-                <w:lang w:val="es-BO"/>
-              </w:rPr>
+            <w:r>
               <w:t>MUL Op1, Op2</w:t>
             </w:r>
           </w:p>
           <w:p>
-            <w:pPr>
-              <w:rPr>
-                <w:lang w:val="es-BO"/>
-              </w:rPr>
-            </w:pPr>
-            <w:r>
-              <w:rPr>
-                <w:lang w:val="es-BO"/>
-              </w:rPr>
+            <w:r>
               <w:t>MUL REG, REG</w:t>
             </w:r>
           </w:p>
@@ -1035,28 +944,12 @@
             <w:tcW w:w="1849" w:type="dxa"/>
           </w:tcPr>
           <w:p>
-            <w:pPr>
-              <w:rPr>
-                <w:lang w:val="es-BO"/>
-              </w:rPr>
-            </w:pPr>
-            <w:r>
-              <w:rPr>
-                <w:lang w:val="es-BO"/>
-              </w:rPr>
+            <w:r>
               <w:t>DIV Op1, Op2</w:t>
             </w:r>
           </w:p>
           <w:p>
-            <w:pPr>
-              <w:rPr>
-                <w:lang w:val="es-BO"/>
-              </w:rPr>
-            </w:pPr>
-            <w:r>
-              <w:rPr>
-                <w:lang w:val="es-BO"/>
-              </w:rPr>
+            <w:r>
               <w:t>DIV REG, REG</w:t>
             </w:r>
           </w:p>
@@ -1187,28 +1080,12 @@
             <w:tcW w:w="1849" w:type="dxa"/>
           </w:tcPr>
           <w:p>
-            <w:pPr>
-              <w:rPr>
-                <w:lang w:val="es-BO"/>
-              </w:rPr>
-            </w:pPr>
-            <w:r>
-              <w:rPr>
-                <w:lang w:val="es-BO"/>
-              </w:rPr>
+            <w:r>
               <w:t>AND Op1, Op2</w:t>
             </w:r>
           </w:p>
           <w:p>
-            <w:pPr>
-              <w:rPr>
-                <w:lang w:val="es-BO"/>
-              </w:rPr>
-            </w:pPr>
-            <w:r>
-              <w:rPr>
-                <w:lang w:val="es-BO"/>
-              </w:rPr>
+            <w:r>
               <w:t>AND REG, REG</w:t>
             </w:r>
           </w:p>
@@ -1304,28 +1181,12 @@
             <w:tcW w:w="1849" w:type="dxa"/>
           </w:tcPr>
           <w:p>
-            <w:pPr>
-              <w:rPr>
-                <w:lang w:val="es-BO"/>
-              </w:rPr>
-            </w:pPr>
-            <w:r>
-              <w:rPr>
-                <w:lang w:val="es-BO"/>
-              </w:rPr>
+            <w:r>
               <w:t>OR Op1, Op2</w:t>
             </w:r>
           </w:p>
           <w:p>
-            <w:pPr>
-              <w:rPr>
-                <w:lang w:val="es-BO"/>
-              </w:rPr>
-            </w:pPr>
-            <w:r>
-              <w:rPr>
-                <w:lang w:val="es-BO"/>
-              </w:rPr>
+            <w:r>
               <w:t>OR REG, REG</w:t>
             </w:r>
           </w:p>
@@ -1528,28 +1389,12 @@
             <w:tcW w:w="1849" w:type="dxa"/>
           </w:tcPr>
           <w:p>
-            <w:pPr>
-              <w:rPr>
-                <w:lang w:val="es-BO"/>
-              </w:rPr>
-            </w:pPr>
-            <w:r>
-              <w:rPr>
-                <w:lang w:val="es-BO"/>
-              </w:rPr>
+            <w:r>
               <w:t>XOR Op1, Op2</w:t>
             </w:r>
           </w:p>
           <w:p>
-            <w:pPr>
-              <w:rPr>
-                <w:lang w:val="es-BO"/>
-              </w:rPr>
-            </w:pPr>
-            <w:r>
-              <w:rPr>
-                <w:lang w:val="es-BO"/>
-              </w:rPr>
+            <w:r>
               <w:t>XOR REG, REG</w:t>
             </w:r>
           </w:p>
@@ -1803,41 +1648,17 @@
             <w:tcW w:w="1849" w:type="dxa"/>
           </w:tcPr>
           <w:p>
-            <w:pPr>
-              <w:rPr>
-                <w:lang w:val="es-BO"/>
-              </w:rPr>
-            </w:pPr>
-            <w:r>
-              <w:rPr>
-                <w:lang w:val="es-BO"/>
-              </w:rPr>
+            <w:r>
               <w:t>SMQ Op1</w:t>
             </w:r>
           </w:p>
           <w:p>
-            <w:pPr>
-              <w:rPr>
-                <w:lang w:val="es-BO"/>
-              </w:rPr>
-            </w:pPr>
-            <w:r>
-              <w:rPr>
-                <w:lang w:val="es-BO"/>
-              </w:rPr>
+            <w:r>
               <w:t>SMQ REG</w:t>
             </w:r>
           </w:p>
           <w:p>
-            <w:pPr>
-              <w:rPr>
-                <w:lang w:val="es-BO"/>
-              </w:rPr>
-            </w:pPr>
-            <w:r>
-              <w:rPr>
-                <w:lang w:val="es-BO"/>
-              </w:rPr>
+            <w:r>
               <w:t>SMQ VAL</w:t>
             </w:r>
           </w:p>
@@ -2417,47 +2238,20 @@
             <w:tcW w:w="1849" w:type="dxa"/>
           </w:tcPr>
           <w:p>
-            <w:pPr>
-              <w:rPr>
-                <w:lang w:val="es-BO"/>
-              </w:rPr>
-            </w:pPr>
-            <w:r>
-              <w:rPr>
-                <w:lang w:val="es-BO"/>
-              </w:rPr>
+            <w:r>
               <w:t>SDQ</w:t>
             </w:r>
             <w:r>
-              <w:rPr>
-                <w:lang w:val="es-BO"/>
-              </w:rPr>
               <w:t xml:space="preserve"> Op1</w:t>
             </w:r>
           </w:p>
           <w:p>
-            <w:pPr>
-              <w:rPr>
-                <w:lang w:val="es-BO"/>
-              </w:rPr>
-            </w:pPr>
-            <w:r>
-              <w:rPr>
-                <w:lang w:val="es-BO"/>
-              </w:rPr>
+            <w:r>
               <w:t>SDQ REG</w:t>
             </w:r>
           </w:p>
           <w:p>
-            <w:pPr>
-              <w:rPr>
-                <w:lang w:val="es-BO"/>
-              </w:rPr>
-            </w:pPr>
-            <w:r>
-              <w:rPr>
-                <w:lang w:val="es-BO"/>
-              </w:rPr>
+            <w:r>
               <w:t>SDQ VAL</w:t>
             </w:r>
           </w:p>
@@ -2576,8 +2370,6 @@
               </w:rPr>
               <w:t>.</w:t>
             </w:r>
-            <w:bookmarkStart w:id="0" w:name="_GoBack"/>
-            <w:bookmarkEnd w:id="0"/>
           </w:p>
         </w:tc>
         <w:tc>
@@ -2669,28 +2461,12 @@
             <w:tcW w:w="1849" w:type="dxa"/>
           </w:tcPr>
           <w:p>
-            <w:pPr>
-              <w:rPr>
-                <w:lang w:val="es-BO"/>
-              </w:rPr>
-            </w:pPr>
-            <w:r>
-              <w:rPr>
-                <w:lang w:val="es-BO"/>
-              </w:rPr>
+            <w:r>
               <w:t>CMP Op1, Op2</w:t>
             </w:r>
           </w:p>
           <w:p>
-            <w:pPr>
-              <w:rPr>
-                <w:lang w:val="es-BO"/>
-              </w:rPr>
-            </w:pPr>
-            <w:r>
-              <w:rPr>
-                <w:lang w:val="es-BO"/>
-              </w:rPr>
+            <w:r>
               <w:t>CMP REG, REG</w:t>
             </w:r>
           </w:p>
@@ -2815,41 +2591,17 @@
             <w:tcW w:w="1849" w:type="dxa"/>
           </w:tcPr>
           <w:p>
-            <w:pPr>
-              <w:rPr>
-                <w:lang w:val="es-BO"/>
-              </w:rPr>
-            </w:pPr>
-            <w:r>
-              <w:rPr>
-                <w:lang w:val="es-BO"/>
-              </w:rPr>
+            <w:r>
               <w:t>IMP Op1</w:t>
             </w:r>
           </w:p>
           <w:p>
-            <w:pPr>
-              <w:rPr>
-                <w:lang w:val="es-BO"/>
-              </w:rPr>
-            </w:pPr>
-            <w:r>
-              <w:rPr>
-                <w:lang w:val="es-BO"/>
-              </w:rPr>
+            <w:r>
               <w:t>IMP REG</w:t>
             </w:r>
           </w:p>
           <w:p>
-            <w:pPr>
-              <w:rPr>
-                <w:lang w:val="es-BO"/>
-              </w:rPr>
-            </w:pPr>
-            <w:r>
-              <w:rPr>
-                <w:lang w:val="es-BO"/>
-              </w:rPr>
+            <w:r>
               <w:t>IMP VAL</w:t>
             </w:r>
           </w:p>
@@ -2910,6 +2662,1608 @@
               </w:rPr>
               <w:t>11001</w:t>
             </w:r>
+          </w:p>
+        </w:tc>
+      </w:tr>
+    </w:tbl>
+    <w:p>
+      <w:pPr>
+        <w:rPr>
+          <w:lang w:val="es-BO"/>
+        </w:rPr>
+      </w:pPr>
+    </w:p>
+    <w:p>
+      <w:pPr>
+        <w:rPr>
+          <w:lang w:val="es-BO"/>
+        </w:rPr>
+      </w:pPr>
+    </w:p>
+    <w:tbl>
+      <w:tblPr>
+        <w:tblStyle w:val="Tablaconcuadrcula"/>
+        <w:tblW w:w="0" w:type="auto"/>
+        <w:tblLook w:val="04A0" w:firstRow="1" w:lastRow="0" w:firstColumn="1" w:lastColumn="0" w:noHBand="0" w:noVBand="1"/>
+      </w:tblPr>
+      <w:tblGrid>
+        <w:gridCol w:w="1271"/>
+        <w:gridCol w:w="1985"/>
+        <w:gridCol w:w="1275"/>
+        <w:gridCol w:w="1843"/>
+        <w:gridCol w:w="2976"/>
+      </w:tblGrid>
+      <w:tr>
+        <w:tc>
+          <w:tcPr>
+            <w:tcW w:w="9350" w:type="dxa"/>
+            <w:gridSpan w:val="5"/>
+            <w:shd w:val="clear" w:color="auto" w:fill="C5E0B3" w:themeFill="accent6" w:themeFillTint="66"/>
+            <w:vAlign w:val="center"/>
+          </w:tcPr>
+          <w:p>
+            <w:pPr>
+              <w:jc w:val="center"/>
+              <w:rPr>
+                <w:b/>
+                <w:bCs/>
+                <w:lang w:val="es-BO"/>
+              </w:rPr>
+            </w:pPr>
+            <w:r>
+              <w:rPr>
+                <w:b/>
+                <w:bCs/>
+                <w:lang w:val="es-BO"/>
+              </w:rPr>
+              <w:t>Operaciones de transferencia de datos</w:t>
+            </w:r>
+          </w:p>
+        </w:tc>
+      </w:tr>
+      <w:tr>
+        <w:tc>
+          <w:tcPr>
+            <w:tcW w:w="1271" w:type="dxa"/>
+            <w:shd w:val="clear" w:color="auto" w:fill="C5E0B3" w:themeFill="accent6" w:themeFillTint="66"/>
+            <w:vAlign w:val="center"/>
+          </w:tcPr>
+          <w:p>
+            <w:pPr>
+              <w:jc w:val="center"/>
+              <w:rPr>
+                <w:b/>
+                <w:bCs/>
+                <w:lang w:val="es-BO"/>
+              </w:rPr>
+            </w:pPr>
+            <w:r>
+              <w:rPr>
+                <w:b/>
+                <w:bCs/>
+                <w:lang w:val="es-BO"/>
+              </w:rPr>
+              <w:t>Instrucción</w:t>
+            </w:r>
+          </w:p>
+        </w:tc>
+        <w:tc>
+          <w:tcPr>
+            <w:tcW w:w="1985" w:type="dxa"/>
+            <w:shd w:val="clear" w:color="auto" w:fill="C5E0B3" w:themeFill="accent6" w:themeFillTint="66"/>
+            <w:vAlign w:val="center"/>
+          </w:tcPr>
+          <w:p>
+            <w:pPr>
+              <w:jc w:val="center"/>
+              <w:rPr>
+                <w:b/>
+                <w:bCs/>
+                <w:lang w:val="es-BO"/>
+              </w:rPr>
+            </w:pPr>
+            <w:r>
+              <w:rPr>
+                <w:b/>
+                <w:bCs/>
+                <w:lang w:val="es-BO"/>
+              </w:rPr>
+              <w:t>Buscar instrucción</w:t>
+            </w:r>
+          </w:p>
+        </w:tc>
+        <w:tc>
+          <w:tcPr>
+            <w:tcW w:w="1275" w:type="dxa"/>
+            <w:shd w:val="clear" w:color="auto" w:fill="C5E0B3" w:themeFill="accent6" w:themeFillTint="66"/>
+            <w:vAlign w:val="center"/>
+          </w:tcPr>
+          <w:p>
+            <w:pPr>
+              <w:jc w:val="center"/>
+              <w:rPr>
+                <w:b/>
+                <w:bCs/>
+                <w:lang w:val="es-BO"/>
+              </w:rPr>
+            </w:pPr>
+            <w:r>
+              <w:rPr>
+                <w:b/>
+                <w:bCs/>
+                <w:lang w:val="es-BO"/>
+              </w:rPr>
+              <w:t>Decodificar instrucción</w:t>
+            </w:r>
+          </w:p>
+        </w:tc>
+        <w:tc>
+          <w:tcPr>
+            <w:tcW w:w="1843" w:type="dxa"/>
+            <w:shd w:val="clear" w:color="auto" w:fill="C5E0B3" w:themeFill="accent6" w:themeFillTint="66"/>
+            <w:vAlign w:val="center"/>
+          </w:tcPr>
+          <w:p>
+            <w:pPr>
+              <w:jc w:val="center"/>
+              <w:rPr>
+                <w:b/>
+                <w:bCs/>
+                <w:lang w:val="es-BO"/>
+              </w:rPr>
+            </w:pPr>
+            <w:r>
+              <w:rPr>
+                <w:b/>
+                <w:bCs/>
+                <w:lang w:val="es-BO"/>
+              </w:rPr>
+              <w:t>Buscar en dirección de memoria</w:t>
+            </w:r>
+          </w:p>
+        </w:tc>
+        <w:tc>
+          <w:tcPr>
+            <w:tcW w:w="2976" w:type="dxa"/>
+            <w:shd w:val="clear" w:color="auto" w:fill="C5E0B3" w:themeFill="accent6" w:themeFillTint="66"/>
+            <w:vAlign w:val="center"/>
+          </w:tcPr>
+          <w:p>
+            <w:pPr>
+              <w:jc w:val="center"/>
+              <w:rPr>
+                <w:b/>
+                <w:bCs/>
+                <w:lang w:val="es-BO"/>
+              </w:rPr>
+            </w:pPr>
+            <w:r>
+              <w:rPr>
+                <w:b/>
+                <w:bCs/>
+                <w:lang w:val="es-BO"/>
+              </w:rPr>
+              <w:t>Ejecutar instrucción</w:t>
+            </w:r>
+          </w:p>
+        </w:tc>
+      </w:tr>
+      <w:tr>
+        <w:tc>
+          <w:tcPr>
+            <w:tcW w:w="1271" w:type="dxa"/>
+          </w:tcPr>
+          <w:p>
+            <w:pPr>
+              <w:rPr>
+                <w:lang w:val="es-BO"/>
+              </w:rPr>
+            </w:pPr>
+            <w:r>
+              <w:rPr>
+                <w:lang w:val="es-BO"/>
+              </w:rPr>
+              <w:t>MOV</w:t>
+            </w:r>
+          </w:p>
+        </w:tc>
+        <w:tc>
+          <w:tcPr>
+            <w:tcW w:w="1985" w:type="dxa"/>
+          </w:tcPr>
+          <w:p>
+            <w:pPr>
+              <w:pStyle w:val="Prrafodelista"/>
+              <w:numPr>
+                <w:ilvl w:val="0"/>
+                <w:numId w:val="3"/>
+              </w:numPr>
+              <w:spacing w:after="160" w:line="259" w:lineRule="auto"/>
+              <w:ind w:left="357"/>
+              <w:rPr>
+                <w:lang w:val="es-BO"/>
+              </w:rPr>
+            </w:pPr>
+            <w:r>
+              <w:rPr>
+                <w:lang w:val="es-BO"/>
+              </w:rPr>
+              <w:t>MAR &lt;- PC</w:t>
+            </w:r>
+          </w:p>
+          <w:p>
+            <w:pPr>
+              <w:pStyle w:val="Prrafodelista"/>
+              <w:numPr>
+                <w:ilvl w:val="0"/>
+                <w:numId w:val="3"/>
+              </w:numPr>
+              <w:spacing w:after="160" w:line="259" w:lineRule="auto"/>
+              <w:ind w:left="357"/>
+              <w:rPr>
+                <w:lang w:val="es-BO"/>
+              </w:rPr>
+            </w:pPr>
+            <w:r>
+              <w:rPr>
+                <w:lang w:val="es-BO"/>
+              </w:rPr>
+              <w:t>PC &lt;- S.I.</w:t>
+            </w:r>
+          </w:p>
+          <w:p>
+            <w:pPr>
+              <w:pStyle w:val="Prrafodelista"/>
+              <w:numPr>
+                <w:ilvl w:val="0"/>
+                <w:numId w:val="3"/>
+              </w:numPr>
+              <w:spacing w:after="160" w:line="259" w:lineRule="auto"/>
+              <w:ind w:left="357"/>
+              <w:rPr>
+                <w:lang w:val="es-BO"/>
+              </w:rPr>
+            </w:pPr>
+            <w:r>
+              <w:rPr>
+                <w:lang w:val="es-BO"/>
+              </w:rPr>
+              <w:t>MBR &lt;- [MAR]</w:t>
+            </w:r>
+          </w:p>
+          <w:p>
+            <w:pPr>
+              <w:pStyle w:val="Prrafodelista"/>
+              <w:numPr>
+                <w:ilvl w:val="0"/>
+                <w:numId w:val="3"/>
+              </w:numPr>
+              <w:spacing w:after="160" w:line="259" w:lineRule="auto"/>
+              <w:ind w:left="357"/>
+              <w:rPr>
+                <w:lang w:val="es-BO"/>
+              </w:rPr>
+            </w:pPr>
+            <w:r>
+              <w:rPr>
+                <w:lang w:val="es-BO"/>
+              </w:rPr>
+              <w:t>IR &lt;- MBR</w:t>
+            </w:r>
+          </w:p>
+        </w:tc>
+        <w:tc>
+          <w:tcPr>
+            <w:tcW w:w="1275" w:type="dxa"/>
+          </w:tcPr>
+          <w:p>
+            <w:pPr>
+              <w:rPr>
+                <w:lang w:val="es-BO"/>
+              </w:rPr>
+            </w:pPr>
+            <w:r>
+              <w:rPr>
+                <w:lang w:val="es-BO"/>
+              </w:rPr>
+              <w:t>Interpretar</w:t>
+            </w:r>
+          </w:p>
+        </w:tc>
+        <w:tc>
+          <w:tcPr>
+            <w:tcW w:w="1843" w:type="dxa"/>
+          </w:tcPr>
+          <w:p>
+            <w:pPr>
+              <w:rPr>
+                <w:lang w:val="es-BO"/>
+              </w:rPr>
+            </w:pPr>
+          </w:p>
+        </w:tc>
+        <w:tc>
+          <w:tcPr>
+            <w:tcW w:w="2976" w:type="dxa"/>
+          </w:tcPr>
+          <w:p>
+            <w:pPr>
+              <w:rPr>
+                <w:lang w:val="es-BO"/>
+              </w:rPr>
+            </w:pPr>
+          </w:p>
+        </w:tc>
+      </w:tr>
+      <w:tr>
+        <w:tc>
+          <w:tcPr>
+            <w:tcW w:w="1271" w:type="dxa"/>
+          </w:tcPr>
+          <w:p>
+            <w:pPr>
+              <w:rPr>
+                <w:lang w:val="es-BO"/>
+              </w:rPr>
+            </w:pPr>
+            <w:r>
+              <w:rPr>
+                <w:lang w:val="es-BO"/>
+              </w:rPr>
+              <w:t>CAR</w:t>
+            </w:r>
+          </w:p>
+        </w:tc>
+        <w:tc>
+          <w:tcPr>
+            <w:tcW w:w="1985" w:type="dxa"/>
+          </w:tcPr>
+          <w:p>
+            <w:pPr>
+              <w:pStyle w:val="Prrafodelista"/>
+              <w:numPr>
+                <w:ilvl w:val="0"/>
+                <w:numId w:val="10"/>
+              </w:numPr>
+              <w:spacing w:after="160" w:line="259" w:lineRule="auto"/>
+              <w:ind w:left="321"/>
+              <w:rPr>
+                <w:lang w:val="es-BO"/>
+              </w:rPr>
+            </w:pPr>
+            <w:r>
+              <w:rPr>
+                <w:lang w:val="es-BO"/>
+              </w:rPr>
+              <w:t>MAR &lt;- PC</w:t>
+            </w:r>
+          </w:p>
+          <w:p>
+            <w:pPr>
+              <w:pStyle w:val="Prrafodelista"/>
+              <w:numPr>
+                <w:ilvl w:val="0"/>
+                <w:numId w:val="10"/>
+              </w:numPr>
+              <w:spacing w:after="160" w:line="259" w:lineRule="auto"/>
+              <w:ind w:left="321"/>
+              <w:rPr>
+                <w:lang w:val="es-BO"/>
+              </w:rPr>
+            </w:pPr>
+            <w:r>
+              <w:rPr>
+                <w:lang w:val="es-BO"/>
+              </w:rPr>
+              <w:t>PC &lt;- S.I.</w:t>
+            </w:r>
+          </w:p>
+          <w:p>
+            <w:pPr>
+              <w:pStyle w:val="Prrafodelista"/>
+              <w:numPr>
+                <w:ilvl w:val="0"/>
+                <w:numId w:val="10"/>
+              </w:numPr>
+              <w:spacing w:after="160" w:line="259" w:lineRule="auto"/>
+              <w:ind w:left="321"/>
+              <w:rPr>
+                <w:lang w:val="es-BO"/>
+              </w:rPr>
+            </w:pPr>
+            <w:r>
+              <w:rPr>
+                <w:lang w:val="es-BO"/>
+              </w:rPr>
+              <w:t>MBR &lt;- [MAR]</w:t>
+            </w:r>
+          </w:p>
+          <w:p>
+            <w:pPr>
+              <w:pStyle w:val="Prrafodelista"/>
+              <w:numPr>
+                <w:ilvl w:val="0"/>
+                <w:numId w:val="10"/>
+              </w:numPr>
+              <w:spacing w:after="160" w:line="259" w:lineRule="auto"/>
+              <w:ind w:left="321"/>
+              <w:rPr>
+                <w:lang w:val="es-BO"/>
+              </w:rPr>
+            </w:pPr>
+            <w:r>
+              <w:rPr>
+                <w:lang w:val="es-BO"/>
+              </w:rPr>
+              <w:t>IR &lt;- MBR</w:t>
+            </w:r>
+          </w:p>
+        </w:tc>
+        <w:tc>
+          <w:tcPr>
+            <w:tcW w:w="1275" w:type="dxa"/>
+          </w:tcPr>
+          <w:p>
+            <w:pPr>
+              <w:rPr>
+                <w:lang w:val="es-BO"/>
+              </w:rPr>
+            </w:pPr>
+          </w:p>
+        </w:tc>
+        <w:tc>
+          <w:tcPr>
+            <w:tcW w:w="1843" w:type="dxa"/>
+          </w:tcPr>
+          <w:p>
+            <w:pPr>
+              <w:pStyle w:val="Prrafodelista"/>
+              <w:numPr>
+                <w:ilvl w:val="0"/>
+                <w:numId w:val="12"/>
+              </w:numPr>
+              <w:ind w:left="318"/>
+              <w:rPr>
+                <w:lang w:val="es-BO"/>
+              </w:rPr>
+            </w:pPr>
+            <w:r>
+              <w:rPr>
+                <w:lang w:val="es-BO"/>
+              </w:rPr>
+              <w:t xml:space="preserve">MAR </w:t>
+            </w:r>
+            <w:r>
+              <w:t>&lt;- R1</w:t>
+            </w:r>
+            <w:r>
+              <w:br/>
+              <w:t>MAR &lt;- VAL</w:t>
+            </w:r>
+          </w:p>
+          <w:p>
+            <w:pPr>
+              <w:pStyle w:val="Prrafodelista"/>
+              <w:numPr>
+                <w:ilvl w:val="0"/>
+                <w:numId w:val="12"/>
+              </w:numPr>
+              <w:ind w:left="318"/>
+              <w:rPr>
+                <w:lang w:val="es-BO"/>
+              </w:rPr>
+            </w:pPr>
+            <w:r>
+              <w:rPr>
+                <w:lang w:val="es-BO"/>
+              </w:rPr>
+              <w:t>MBR &lt;- [MAR]</w:t>
+            </w:r>
+          </w:p>
+        </w:tc>
+        <w:tc>
+          <w:tcPr>
+            <w:tcW w:w="2976" w:type="dxa"/>
+          </w:tcPr>
+          <w:p>
+            <w:pPr>
+              <w:pStyle w:val="Prrafodelista"/>
+              <w:numPr>
+                <w:ilvl w:val="0"/>
+                <w:numId w:val="13"/>
+              </w:numPr>
+              <w:ind w:left="312"/>
+              <w:rPr>
+                <w:lang w:val="es-BO"/>
+              </w:rPr>
+            </w:pPr>
+            <w:r>
+              <w:rPr>
+                <w:lang w:val="es-BO"/>
+              </w:rPr>
+              <w:t>R2 &lt;- MBR</w:t>
+            </w:r>
+            <w:bookmarkStart w:id="0" w:name="_GoBack"/>
+            <w:bookmarkEnd w:id="0"/>
+          </w:p>
+        </w:tc>
+      </w:tr>
+      <w:tr>
+        <w:tc>
+          <w:tcPr>
+            <w:tcW w:w="1271" w:type="dxa"/>
+          </w:tcPr>
+          <w:p>
+            <w:pPr>
+              <w:rPr>
+                <w:lang w:val="es-BO"/>
+              </w:rPr>
+            </w:pPr>
+            <w:r>
+              <w:rPr>
+                <w:lang w:val="es-BO"/>
+              </w:rPr>
+              <w:t>GRD</w:t>
+            </w:r>
+          </w:p>
+        </w:tc>
+        <w:tc>
+          <w:tcPr>
+            <w:tcW w:w="1985" w:type="dxa"/>
+          </w:tcPr>
+          <w:p>
+            <w:pPr>
+              <w:pStyle w:val="Prrafodelista"/>
+              <w:numPr>
+                <w:ilvl w:val="0"/>
+                <w:numId w:val="11"/>
+              </w:numPr>
+              <w:spacing w:after="160" w:line="259" w:lineRule="auto"/>
+              <w:ind w:left="321"/>
+              <w:rPr>
+                <w:lang w:val="es-BO"/>
+              </w:rPr>
+            </w:pPr>
+            <w:r>
+              <w:rPr>
+                <w:lang w:val="es-BO"/>
+              </w:rPr>
+              <w:t>MAR &lt;- PC</w:t>
+            </w:r>
+          </w:p>
+          <w:p>
+            <w:pPr>
+              <w:pStyle w:val="Prrafodelista"/>
+              <w:numPr>
+                <w:ilvl w:val="0"/>
+                <w:numId w:val="11"/>
+              </w:numPr>
+              <w:spacing w:after="160" w:line="259" w:lineRule="auto"/>
+              <w:ind w:left="321"/>
+              <w:rPr>
+                <w:lang w:val="es-BO"/>
+              </w:rPr>
+            </w:pPr>
+            <w:r>
+              <w:rPr>
+                <w:lang w:val="es-BO"/>
+              </w:rPr>
+              <w:t>PC &lt;- S.I.</w:t>
+            </w:r>
+          </w:p>
+          <w:p>
+            <w:pPr>
+              <w:pStyle w:val="Prrafodelista"/>
+              <w:numPr>
+                <w:ilvl w:val="0"/>
+                <w:numId w:val="11"/>
+              </w:numPr>
+              <w:spacing w:after="160" w:line="259" w:lineRule="auto"/>
+              <w:ind w:left="321"/>
+              <w:rPr>
+                <w:lang w:val="es-BO"/>
+              </w:rPr>
+            </w:pPr>
+            <w:r>
+              <w:rPr>
+                <w:lang w:val="es-BO"/>
+              </w:rPr>
+              <w:t>MBR &lt;- [MAR]</w:t>
+            </w:r>
+          </w:p>
+          <w:p>
+            <w:pPr>
+              <w:pStyle w:val="Prrafodelista"/>
+              <w:numPr>
+                <w:ilvl w:val="0"/>
+                <w:numId w:val="11"/>
+              </w:numPr>
+              <w:spacing w:after="160" w:line="259" w:lineRule="auto"/>
+              <w:ind w:left="321"/>
+              <w:rPr>
+                <w:lang w:val="es-BO"/>
+              </w:rPr>
+            </w:pPr>
+            <w:r>
+              <w:rPr>
+                <w:lang w:val="es-BO"/>
+              </w:rPr>
+              <w:t>I</w:t>
+            </w:r>
+            <w:r>
+              <w:rPr>
+                <w:lang w:val="es-BO"/>
+              </w:rPr>
+              <w:t>R &lt;- MBR</w:t>
+            </w:r>
+          </w:p>
+        </w:tc>
+        <w:tc>
+          <w:tcPr>
+            <w:tcW w:w="1275" w:type="dxa"/>
+          </w:tcPr>
+          <w:p>
+            <w:pPr>
+              <w:rPr>
+                <w:lang w:val="es-BO"/>
+              </w:rPr>
+            </w:pPr>
+          </w:p>
+        </w:tc>
+        <w:tc>
+          <w:tcPr>
+            <w:tcW w:w="1843" w:type="dxa"/>
+          </w:tcPr>
+          <w:p>
+            <w:pPr>
+              <w:rPr>
+                <w:lang w:val="es-BO"/>
+              </w:rPr>
+            </w:pPr>
+          </w:p>
+        </w:tc>
+        <w:tc>
+          <w:tcPr>
+            <w:tcW w:w="2976" w:type="dxa"/>
+          </w:tcPr>
+          <w:p>
+            <w:pPr>
+              <w:rPr>
+                <w:lang w:val="es-BO"/>
+              </w:rPr>
+            </w:pPr>
+          </w:p>
+        </w:tc>
+      </w:tr>
+    </w:tbl>
+    <w:p>
+      <w:pPr>
+        <w:rPr>
+          <w:lang w:val="es-BO"/>
+        </w:rPr>
+      </w:pPr>
+    </w:p>
+    <w:tbl>
+      <w:tblPr>
+        <w:tblStyle w:val="Tablaconcuadrcula"/>
+        <w:tblW w:w="9493" w:type="dxa"/>
+        <w:tblLayout w:type="fixed"/>
+        <w:tblLook w:val="04A0" w:firstRow="1" w:lastRow="0" w:firstColumn="1" w:lastColumn="0" w:noHBand="0" w:noVBand="1"/>
+      </w:tblPr>
+      <w:tblGrid>
+        <w:gridCol w:w="1229"/>
+        <w:gridCol w:w="1885"/>
+        <w:gridCol w:w="1276"/>
+        <w:gridCol w:w="1559"/>
+        <w:gridCol w:w="1559"/>
+        <w:gridCol w:w="1985"/>
+      </w:tblGrid>
+      <w:tr>
+        <w:tc>
+          <w:tcPr>
+            <w:tcW w:w="9493" w:type="dxa"/>
+            <w:gridSpan w:val="6"/>
+            <w:shd w:val="clear" w:color="auto" w:fill="C5E0B3" w:themeFill="accent6" w:themeFillTint="66"/>
+            <w:vAlign w:val="center"/>
+          </w:tcPr>
+          <w:p>
+            <w:pPr>
+              <w:jc w:val="center"/>
+              <w:rPr>
+                <w:rFonts w:ascii="Calibri" w:hAnsi="Calibri" w:cs="Calibri"/>
+                <w:b/>
+                <w:bCs/>
+                <w:color w:val="000000"/>
+              </w:rPr>
+            </w:pPr>
+            <w:r>
+              <w:rPr>
+                <w:rFonts w:ascii="Calibri" w:hAnsi="Calibri" w:cs="Calibri"/>
+                <w:b/>
+                <w:bCs/>
+                <w:color w:val="000000"/>
+              </w:rPr>
+              <w:t>Operaciones artimeticas</w:t>
+            </w:r>
+          </w:p>
+        </w:tc>
+      </w:tr>
+      <w:tr>
+        <w:tc>
+          <w:tcPr>
+            <w:tcW w:w="1229" w:type="dxa"/>
+            <w:shd w:val="clear" w:color="auto" w:fill="C5E0B3" w:themeFill="accent6" w:themeFillTint="66"/>
+          </w:tcPr>
+          <w:p>
+            <w:pPr>
+              <w:jc w:val="center"/>
+              <w:rPr>
+                <w:b/>
+                <w:bCs/>
+                <w:lang w:val="es-BO"/>
+              </w:rPr>
+            </w:pPr>
+            <w:r>
+              <w:rPr>
+                <w:b/>
+                <w:bCs/>
+                <w:lang w:val="es-BO"/>
+              </w:rPr>
+              <w:t>Instrucción</w:t>
+            </w:r>
+          </w:p>
+        </w:tc>
+        <w:tc>
+          <w:tcPr>
+            <w:tcW w:w="1885" w:type="dxa"/>
+            <w:shd w:val="clear" w:color="auto" w:fill="C5E0B3" w:themeFill="accent6" w:themeFillTint="66"/>
+          </w:tcPr>
+          <w:p>
+            <w:pPr>
+              <w:rPr>
+                <w:b/>
+                <w:bCs/>
+                <w:lang w:val="es-BO"/>
+              </w:rPr>
+            </w:pPr>
+            <w:r>
+              <w:rPr>
+                <w:b/>
+                <w:bCs/>
+                <w:lang w:val="es-BO"/>
+              </w:rPr>
+              <w:t>Buscar instrucción</w:t>
+            </w:r>
+          </w:p>
+        </w:tc>
+        <w:tc>
+          <w:tcPr>
+            <w:tcW w:w="1276" w:type="dxa"/>
+            <w:shd w:val="clear" w:color="auto" w:fill="C5E0B3" w:themeFill="accent6" w:themeFillTint="66"/>
+          </w:tcPr>
+          <w:p>
+            <w:pPr>
+              <w:rPr>
+                <w:b/>
+                <w:bCs/>
+                <w:lang w:val="es-BO"/>
+              </w:rPr>
+            </w:pPr>
+            <w:r>
+              <w:rPr>
+                <w:b/>
+                <w:bCs/>
+                <w:lang w:val="es-BO"/>
+              </w:rPr>
+              <w:t>Decodificar instrucción</w:t>
+            </w:r>
+          </w:p>
+        </w:tc>
+        <w:tc>
+          <w:tcPr>
+            <w:tcW w:w="1559" w:type="dxa"/>
+            <w:shd w:val="clear" w:color="auto" w:fill="C5E0B3" w:themeFill="accent6" w:themeFillTint="66"/>
+          </w:tcPr>
+          <w:p>
+            <w:pPr>
+              <w:rPr>
+                <w:b/>
+                <w:bCs/>
+                <w:lang w:val="es-BO"/>
+              </w:rPr>
+            </w:pPr>
+            <w:r>
+              <w:rPr>
+                <w:b/>
+                <w:bCs/>
+                <w:lang w:val="es-BO"/>
+              </w:rPr>
+              <w:t>Cargar datos en registros especiales</w:t>
+            </w:r>
+          </w:p>
+        </w:tc>
+        <w:tc>
+          <w:tcPr>
+            <w:tcW w:w="1559" w:type="dxa"/>
+            <w:shd w:val="clear" w:color="auto" w:fill="C5E0B3" w:themeFill="accent6" w:themeFillTint="66"/>
+          </w:tcPr>
+          <w:p>
+            <w:pPr>
+              <w:rPr>
+                <w:b/>
+                <w:bCs/>
+                <w:lang w:val="es-BO"/>
+              </w:rPr>
+            </w:pPr>
+            <w:r>
+              <w:rPr>
+                <w:b/>
+                <w:bCs/>
+                <w:lang w:val="es-BO"/>
+              </w:rPr>
+              <w:t>Ejecutar instrucción</w:t>
+            </w:r>
+          </w:p>
+        </w:tc>
+        <w:tc>
+          <w:tcPr>
+            <w:tcW w:w="1985" w:type="dxa"/>
+            <w:shd w:val="clear" w:color="auto" w:fill="C5E0B3" w:themeFill="accent6" w:themeFillTint="66"/>
+          </w:tcPr>
+          <w:p>
+            <w:pPr>
+              <w:rPr>
+                <w:b/>
+                <w:bCs/>
+                <w:lang w:val="es-BO"/>
+              </w:rPr>
+            </w:pPr>
+            <w:r>
+              <w:rPr>
+                <w:b/>
+                <w:bCs/>
+                <w:lang w:val="es-BO"/>
+              </w:rPr>
+              <w:t>Guardar resultado</w:t>
+            </w:r>
+          </w:p>
+        </w:tc>
+      </w:tr>
+      <w:tr>
+        <w:tc>
+          <w:tcPr>
+            <w:tcW w:w="1229" w:type="dxa"/>
+          </w:tcPr>
+          <w:p>
+            <w:pPr>
+              <w:rPr>
+                <w:lang w:val="es-BO"/>
+              </w:rPr>
+            </w:pPr>
+            <w:r>
+              <w:rPr>
+                <w:lang w:val="es-BO"/>
+              </w:rPr>
+              <w:t>SUM</w:t>
+            </w:r>
+          </w:p>
+        </w:tc>
+        <w:tc>
+          <w:tcPr>
+            <w:tcW w:w="1885" w:type="dxa"/>
+          </w:tcPr>
+          <w:p>
+            <w:pPr>
+              <w:pStyle w:val="Prrafodelista"/>
+              <w:numPr>
+                <w:ilvl w:val="0"/>
+                <w:numId w:val="9"/>
+              </w:numPr>
+              <w:ind w:left="357"/>
+              <w:rPr>
+                <w:lang w:val="es-BO"/>
+              </w:rPr>
+            </w:pPr>
+            <w:r>
+              <w:rPr>
+                <w:lang w:val="es-BO"/>
+              </w:rPr>
+              <w:t>MAR &lt;- PC</w:t>
+            </w:r>
+          </w:p>
+          <w:p>
+            <w:pPr>
+              <w:pStyle w:val="Prrafodelista"/>
+              <w:numPr>
+                <w:ilvl w:val="0"/>
+                <w:numId w:val="9"/>
+              </w:numPr>
+              <w:ind w:left="357"/>
+              <w:rPr>
+                <w:lang w:val="es-BO"/>
+              </w:rPr>
+            </w:pPr>
+            <w:r>
+              <w:rPr>
+                <w:lang w:val="es-BO"/>
+              </w:rPr>
+              <w:t>PC &lt;- S.I.</w:t>
+            </w:r>
+          </w:p>
+          <w:p>
+            <w:pPr>
+              <w:pStyle w:val="Prrafodelista"/>
+              <w:numPr>
+                <w:ilvl w:val="0"/>
+                <w:numId w:val="9"/>
+              </w:numPr>
+              <w:ind w:left="357"/>
+              <w:rPr>
+                <w:lang w:val="es-BO"/>
+              </w:rPr>
+            </w:pPr>
+            <w:r>
+              <w:rPr>
+                <w:lang w:val="es-BO"/>
+              </w:rPr>
+              <w:t>MBR &lt;- [MAR]</w:t>
+            </w:r>
+          </w:p>
+          <w:p>
+            <w:pPr>
+              <w:pStyle w:val="Prrafodelista"/>
+              <w:numPr>
+                <w:ilvl w:val="0"/>
+                <w:numId w:val="9"/>
+              </w:numPr>
+              <w:ind w:left="357"/>
+              <w:rPr>
+                <w:lang w:val="es-BO"/>
+              </w:rPr>
+            </w:pPr>
+            <w:r>
+              <w:rPr>
+                <w:lang w:val="es-BO"/>
+              </w:rPr>
+              <w:t>IR &lt;- MBR</w:t>
+            </w:r>
+          </w:p>
+        </w:tc>
+        <w:tc>
+          <w:tcPr>
+            <w:tcW w:w="1276" w:type="dxa"/>
+          </w:tcPr>
+          <w:p>
+            <w:pPr>
+              <w:rPr>
+                <w:lang w:val="es-BO"/>
+              </w:rPr>
+            </w:pPr>
+            <w:r>
+              <w:rPr>
+                <w:lang w:val="es-BO"/>
+              </w:rPr>
+              <w:t>Interpretar</w:t>
+            </w:r>
+          </w:p>
+        </w:tc>
+        <w:tc>
+          <w:tcPr>
+            <w:tcW w:w="1559" w:type="dxa"/>
+          </w:tcPr>
+          <w:p>
+            <w:pPr>
+              <w:pStyle w:val="Prrafodelista"/>
+              <w:numPr>
+                <w:ilvl w:val="0"/>
+                <w:numId w:val="5"/>
+              </w:numPr>
+              <w:ind w:left="330"/>
+              <w:rPr>
+                <w:lang w:val="es-BO"/>
+              </w:rPr>
+            </w:pPr>
+            <w:r>
+              <w:rPr>
+                <w:lang w:val="es-BO"/>
+              </w:rPr>
+              <w:t>Op1 &lt;- R0</w:t>
+            </w:r>
+            <w:r>
+              <w:rPr>
+                <w:lang w:val="es-BO"/>
+              </w:rPr>
+              <w:br/>
+              <w:t xml:space="preserve">Op1 </w:t>
+            </w:r>
+            <w:r>
+              <w:t>&lt;- VAL</w:t>
+            </w:r>
+          </w:p>
+          <w:p>
+            <w:pPr>
+              <w:pStyle w:val="Prrafodelista"/>
+              <w:numPr>
+                <w:ilvl w:val="0"/>
+                <w:numId w:val="5"/>
+              </w:numPr>
+              <w:ind w:left="330"/>
+              <w:rPr>
+                <w:lang w:val="es-BO"/>
+              </w:rPr>
+            </w:pPr>
+            <w:r>
+              <w:rPr>
+                <w:lang w:val="es-BO"/>
+              </w:rPr>
+              <w:t>Op2 &lt;- R1</w:t>
+            </w:r>
+          </w:p>
+        </w:tc>
+        <w:tc>
+          <w:tcPr>
+            <w:tcW w:w="1559" w:type="dxa"/>
+          </w:tcPr>
+          <w:p>
+            <w:pPr>
+              <w:rPr>
+                <w:lang w:val="es-BO"/>
+              </w:rPr>
+            </w:pPr>
+            <w:r>
+              <w:rPr>
+                <w:lang w:val="es-BO"/>
+              </w:rPr>
+              <w:t>Sumar</w:t>
+            </w:r>
+          </w:p>
+        </w:tc>
+        <w:tc>
+          <w:tcPr>
+            <w:tcW w:w="1985" w:type="dxa"/>
+          </w:tcPr>
+          <w:p>
+            <w:pPr>
+              <w:pStyle w:val="Prrafodelista"/>
+              <w:numPr>
+                <w:ilvl w:val="0"/>
+                <w:numId w:val="6"/>
+              </w:numPr>
+              <w:ind w:left="388"/>
+              <w:rPr>
+                <w:lang w:val="es-BO"/>
+              </w:rPr>
+            </w:pPr>
+            <w:r>
+              <w:rPr>
+                <w:lang w:val="es-BO"/>
+              </w:rPr>
+              <w:t>R1 &lt;- Resultado</w:t>
+            </w:r>
+          </w:p>
+        </w:tc>
+      </w:tr>
+      <w:tr>
+        <w:tc>
+          <w:tcPr>
+            <w:tcW w:w="1229" w:type="dxa"/>
+          </w:tcPr>
+          <w:p>
+            <w:pPr>
+              <w:rPr>
+                <w:lang w:val="es-BO"/>
+              </w:rPr>
+            </w:pPr>
+            <w:r>
+              <w:rPr>
+                <w:lang w:val="es-BO"/>
+              </w:rPr>
+              <w:t>RES</w:t>
+            </w:r>
+          </w:p>
+        </w:tc>
+        <w:tc>
+          <w:tcPr>
+            <w:tcW w:w="1885" w:type="dxa"/>
+          </w:tcPr>
+          <w:p>
+            <w:pPr>
+              <w:pStyle w:val="Prrafodelista"/>
+              <w:numPr>
+                <w:ilvl w:val="0"/>
+                <w:numId w:val="4"/>
+              </w:numPr>
+              <w:ind w:left="357"/>
+              <w:rPr>
+                <w:lang w:val="es-BO"/>
+              </w:rPr>
+            </w:pPr>
+            <w:r>
+              <w:rPr>
+                <w:lang w:val="es-BO"/>
+              </w:rPr>
+              <w:t>MAR &lt;- PC</w:t>
+            </w:r>
+          </w:p>
+          <w:p>
+            <w:pPr>
+              <w:pStyle w:val="Prrafodelista"/>
+              <w:numPr>
+                <w:ilvl w:val="0"/>
+                <w:numId w:val="4"/>
+              </w:numPr>
+              <w:ind w:left="357"/>
+              <w:rPr>
+                <w:lang w:val="es-BO"/>
+              </w:rPr>
+            </w:pPr>
+            <w:r>
+              <w:rPr>
+                <w:lang w:val="es-BO"/>
+              </w:rPr>
+              <w:t>PC &lt;- S.I.</w:t>
+            </w:r>
+          </w:p>
+          <w:p>
+            <w:pPr>
+              <w:pStyle w:val="Prrafodelista"/>
+              <w:numPr>
+                <w:ilvl w:val="0"/>
+                <w:numId w:val="4"/>
+              </w:numPr>
+              <w:ind w:left="357"/>
+              <w:rPr>
+                <w:lang w:val="es-BO"/>
+              </w:rPr>
+            </w:pPr>
+            <w:r>
+              <w:rPr>
+                <w:lang w:val="es-BO"/>
+              </w:rPr>
+              <w:t>MBR &lt;- [MAR]</w:t>
+            </w:r>
+          </w:p>
+          <w:p>
+            <w:pPr>
+              <w:pStyle w:val="Prrafodelista"/>
+              <w:numPr>
+                <w:ilvl w:val="0"/>
+                <w:numId w:val="4"/>
+              </w:numPr>
+              <w:ind w:left="357"/>
+              <w:rPr>
+                <w:lang w:val="es-BO"/>
+              </w:rPr>
+            </w:pPr>
+            <w:r>
+              <w:rPr>
+                <w:lang w:val="es-BO"/>
+              </w:rPr>
+              <w:t>IR &lt;- MBR</w:t>
+            </w:r>
+          </w:p>
+        </w:tc>
+        <w:tc>
+          <w:tcPr>
+            <w:tcW w:w="1276" w:type="dxa"/>
+          </w:tcPr>
+          <w:p>
+            <w:pPr>
+              <w:rPr>
+                <w:lang w:val="es-BO"/>
+              </w:rPr>
+            </w:pPr>
+            <w:r>
+              <w:rPr>
+                <w:lang w:val="es-BO"/>
+              </w:rPr>
+              <w:t>Interpretar</w:t>
+            </w:r>
+          </w:p>
+        </w:tc>
+        <w:tc>
+          <w:tcPr>
+            <w:tcW w:w="1559" w:type="dxa"/>
+          </w:tcPr>
+          <w:p>
+            <w:pPr>
+              <w:pStyle w:val="Prrafodelista"/>
+              <w:numPr>
+                <w:ilvl w:val="0"/>
+                <w:numId w:val="7"/>
+              </w:numPr>
+              <w:spacing w:after="160" w:line="259" w:lineRule="auto"/>
+              <w:ind w:left="332"/>
+              <w:rPr>
+                <w:lang w:val="es-BO"/>
+              </w:rPr>
+            </w:pPr>
+            <w:r>
+              <w:rPr>
+                <w:lang w:val="es-BO"/>
+              </w:rPr>
+              <w:t>Op1 &lt;- R</w:t>
+            </w:r>
+            <w:r>
+              <w:rPr>
+                <w:lang w:val="es-BO"/>
+              </w:rPr>
+              <w:t>3</w:t>
+            </w:r>
+            <w:r>
+              <w:rPr>
+                <w:lang w:val="es-BO"/>
+              </w:rPr>
+              <w:br/>
+              <w:t xml:space="preserve">Op1 </w:t>
+            </w:r>
+            <w:r>
+              <w:t>&lt;- VAL</w:t>
+            </w:r>
+          </w:p>
+          <w:p>
+            <w:pPr>
+              <w:pStyle w:val="Prrafodelista"/>
+              <w:numPr>
+                <w:ilvl w:val="0"/>
+                <w:numId w:val="7"/>
+              </w:numPr>
+              <w:spacing w:after="160" w:line="259" w:lineRule="auto"/>
+              <w:ind w:left="332"/>
+              <w:rPr>
+                <w:lang w:val="es-BO"/>
+              </w:rPr>
+            </w:pPr>
+            <w:r>
+              <w:rPr>
+                <w:lang w:val="es-BO"/>
+              </w:rPr>
+              <w:t>Op2 &lt;- R</w:t>
+            </w:r>
+            <w:r>
+              <w:rPr>
+                <w:lang w:val="es-BO"/>
+              </w:rPr>
+              <w:t>4</w:t>
+            </w:r>
+          </w:p>
+        </w:tc>
+        <w:tc>
+          <w:tcPr>
+            <w:tcW w:w="1559" w:type="dxa"/>
+          </w:tcPr>
+          <w:p>
+            <w:pPr>
+              <w:rPr>
+                <w:lang w:val="es-BO"/>
+              </w:rPr>
+            </w:pPr>
+            <w:r>
+              <w:rPr>
+                <w:lang w:val="es-BO"/>
+              </w:rPr>
+              <w:t>Sumar complemento a 2</w:t>
+            </w:r>
+          </w:p>
+        </w:tc>
+        <w:tc>
+          <w:tcPr>
+            <w:tcW w:w="1985" w:type="dxa"/>
+          </w:tcPr>
+          <w:p>
+            <w:pPr>
+              <w:pStyle w:val="Prrafodelista"/>
+              <w:numPr>
+                <w:ilvl w:val="0"/>
+                <w:numId w:val="8"/>
+              </w:numPr>
+              <w:ind w:left="388"/>
+              <w:rPr>
+                <w:lang w:val="es-BO"/>
+              </w:rPr>
+            </w:pPr>
+            <w:r>
+              <w:rPr>
+                <w:lang w:val="es-BO"/>
+              </w:rPr>
+              <w:t>R4 &lt;- Resultado</w:t>
+            </w:r>
+          </w:p>
+        </w:tc>
+      </w:tr>
+      <w:tr>
+        <w:tc>
+          <w:tcPr>
+            <w:tcW w:w="1229" w:type="dxa"/>
+          </w:tcPr>
+          <w:p>
+            <w:pPr>
+              <w:rPr>
+                <w:lang w:val="es-BO"/>
+              </w:rPr>
+            </w:pPr>
+          </w:p>
+        </w:tc>
+        <w:tc>
+          <w:tcPr>
+            <w:tcW w:w="1885" w:type="dxa"/>
+          </w:tcPr>
+          <w:p>
+            <w:pPr>
+              <w:rPr>
+                <w:lang w:val="es-BO"/>
+              </w:rPr>
+            </w:pPr>
+          </w:p>
+        </w:tc>
+        <w:tc>
+          <w:tcPr>
+            <w:tcW w:w="1276" w:type="dxa"/>
+          </w:tcPr>
+          <w:p>
+            <w:pPr>
+              <w:rPr>
+                <w:lang w:val="es-BO"/>
+              </w:rPr>
+            </w:pPr>
+          </w:p>
+        </w:tc>
+        <w:tc>
+          <w:tcPr>
+            <w:tcW w:w="1559" w:type="dxa"/>
+          </w:tcPr>
+          <w:p>
+            <w:pPr>
+              <w:rPr>
+                <w:lang w:val="es-BO"/>
+              </w:rPr>
+            </w:pPr>
+          </w:p>
+        </w:tc>
+        <w:tc>
+          <w:tcPr>
+            <w:tcW w:w="1559" w:type="dxa"/>
+          </w:tcPr>
+          <w:p>
+            <w:pPr>
+              <w:rPr>
+                <w:lang w:val="es-BO"/>
+              </w:rPr>
+            </w:pPr>
+          </w:p>
+        </w:tc>
+        <w:tc>
+          <w:tcPr>
+            <w:tcW w:w="1985" w:type="dxa"/>
+          </w:tcPr>
+          <w:p>
+            <w:pPr>
+              <w:rPr>
+                <w:lang w:val="es-BO"/>
+              </w:rPr>
+            </w:pPr>
+          </w:p>
+        </w:tc>
+      </w:tr>
+      <w:tr>
+        <w:tc>
+          <w:tcPr>
+            <w:tcW w:w="1229" w:type="dxa"/>
+          </w:tcPr>
+          <w:p>
+            <w:pPr>
+              <w:rPr>
+                <w:lang w:val="es-BO"/>
+              </w:rPr>
+            </w:pPr>
+          </w:p>
+        </w:tc>
+        <w:tc>
+          <w:tcPr>
+            <w:tcW w:w="1885" w:type="dxa"/>
+          </w:tcPr>
+          <w:p>
+            <w:pPr>
+              <w:rPr>
+                <w:lang w:val="es-BO"/>
+              </w:rPr>
+            </w:pPr>
+          </w:p>
+        </w:tc>
+        <w:tc>
+          <w:tcPr>
+            <w:tcW w:w="1276" w:type="dxa"/>
+          </w:tcPr>
+          <w:p>
+            <w:pPr>
+              <w:rPr>
+                <w:lang w:val="es-BO"/>
+              </w:rPr>
+            </w:pPr>
+          </w:p>
+        </w:tc>
+        <w:tc>
+          <w:tcPr>
+            <w:tcW w:w="1559" w:type="dxa"/>
+          </w:tcPr>
+          <w:p>
+            <w:pPr>
+              <w:rPr>
+                <w:lang w:val="es-BO"/>
+              </w:rPr>
+            </w:pPr>
+          </w:p>
+        </w:tc>
+        <w:tc>
+          <w:tcPr>
+            <w:tcW w:w="1559" w:type="dxa"/>
+          </w:tcPr>
+          <w:p>
+            <w:pPr>
+              <w:rPr>
+                <w:lang w:val="es-BO"/>
+              </w:rPr>
+            </w:pPr>
+          </w:p>
+        </w:tc>
+        <w:tc>
+          <w:tcPr>
+            <w:tcW w:w="1985" w:type="dxa"/>
+          </w:tcPr>
+          <w:p>
+            <w:pPr>
+              <w:rPr>
+                <w:lang w:val="es-BO"/>
+              </w:rPr>
+            </w:pPr>
+          </w:p>
+        </w:tc>
+      </w:tr>
+      <w:tr>
+        <w:tc>
+          <w:tcPr>
+            <w:tcW w:w="1229" w:type="dxa"/>
+          </w:tcPr>
+          <w:p>
+            <w:pPr>
+              <w:rPr>
+                <w:lang w:val="es-BO"/>
+              </w:rPr>
+            </w:pPr>
+          </w:p>
+        </w:tc>
+        <w:tc>
+          <w:tcPr>
+            <w:tcW w:w="1885" w:type="dxa"/>
+          </w:tcPr>
+          <w:p>
+            <w:pPr>
+              <w:rPr>
+                <w:lang w:val="es-BO"/>
+              </w:rPr>
+            </w:pPr>
+          </w:p>
+        </w:tc>
+        <w:tc>
+          <w:tcPr>
+            <w:tcW w:w="1276" w:type="dxa"/>
+          </w:tcPr>
+          <w:p>
+            <w:pPr>
+              <w:rPr>
+                <w:lang w:val="es-BO"/>
+              </w:rPr>
+            </w:pPr>
+          </w:p>
+        </w:tc>
+        <w:tc>
+          <w:tcPr>
+            <w:tcW w:w="1559" w:type="dxa"/>
+          </w:tcPr>
+          <w:p>
+            <w:pPr>
+              <w:rPr>
+                <w:lang w:val="es-BO"/>
+              </w:rPr>
+            </w:pPr>
+          </w:p>
+        </w:tc>
+        <w:tc>
+          <w:tcPr>
+            <w:tcW w:w="1559" w:type="dxa"/>
+          </w:tcPr>
+          <w:p>
+            <w:pPr>
+              <w:rPr>
+                <w:lang w:val="es-BO"/>
+              </w:rPr>
+            </w:pPr>
+          </w:p>
+        </w:tc>
+        <w:tc>
+          <w:tcPr>
+            <w:tcW w:w="1985" w:type="dxa"/>
+          </w:tcPr>
+          <w:p>
+            <w:pPr>
+              <w:rPr>
+                <w:lang w:val="es-BO"/>
+              </w:rPr>
+            </w:pPr>
+          </w:p>
+        </w:tc>
+      </w:tr>
+      <w:tr>
+        <w:tc>
+          <w:tcPr>
+            <w:tcW w:w="1229" w:type="dxa"/>
+          </w:tcPr>
+          <w:p>
+            <w:pPr>
+              <w:rPr>
+                <w:lang w:val="es-BO"/>
+              </w:rPr>
+            </w:pPr>
+          </w:p>
+        </w:tc>
+        <w:tc>
+          <w:tcPr>
+            <w:tcW w:w="1885" w:type="dxa"/>
+          </w:tcPr>
+          <w:p>
+            <w:pPr>
+              <w:rPr>
+                <w:lang w:val="es-BO"/>
+              </w:rPr>
+            </w:pPr>
+          </w:p>
+        </w:tc>
+        <w:tc>
+          <w:tcPr>
+            <w:tcW w:w="1276" w:type="dxa"/>
+          </w:tcPr>
+          <w:p>
+            <w:pPr>
+              <w:rPr>
+                <w:lang w:val="es-BO"/>
+              </w:rPr>
+            </w:pPr>
+          </w:p>
+        </w:tc>
+        <w:tc>
+          <w:tcPr>
+            <w:tcW w:w="1559" w:type="dxa"/>
+          </w:tcPr>
+          <w:p>
+            <w:pPr>
+              <w:rPr>
+                <w:lang w:val="es-BO"/>
+              </w:rPr>
+            </w:pPr>
+          </w:p>
+        </w:tc>
+        <w:tc>
+          <w:tcPr>
+            <w:tcW w:w="1559" w:type="dxa"/>
+          </w:tcPr>
+          <w:p>
+            <w:pPr>
+              <w:rPr>
+                <w:lang w:val="es-BO"/>
+              </w:rPr>
+            </w:pPr>
+          </w:p>
+        </w:tc>
+        <w:tc>
+          <w:tcPr>
+            <w:tcW w:w="1985" w:type="dxa"/>
+          </w:tcPr>
+          <w:p>
+            <w:pPr>
+              <w:rPr>
+                <w:lang w:val="es-BO"/>
+              </w:rPr>
+            </w:pPr>
           </w:p>
         </w:tc>
       </w:tr>
@@ -2934,6 +4288,783 @@
 <file path=word/numbering.xml><?xml version="1.0" encoding="utf-8"?>
 <w:numbering xmlns:wpc="http://schemas.microsoft.com/office/word/2010/wordprocessingCanvas" xmlns:cx="http://schemas.microsoft.com/office/drawing/2014/chartex" xmlns:cx1="http://schemas.microsoft.com/office/drawing/2015/9/8/chartex" xmlns:cx2="http://schemas.microsoft.com/office/drawing/2015/10/21/chartex" xmlns:cx3="http://schemas.microsoft.com/office/drawing/2016/5/9/chartex" xmlns:cx4="http://schemas.microsoft.com/office/drawing/2016/5/10/chartex" xmlns:cx5="http://schemas.microsoft.com/office/drawing/2016/5/11/chartex" xmlns:cx6="http://schemas.microsoft.com/office/drawing/2016/5/12/chartex" xmlns:cx7="http://schemas.microsoft.com/office/drawing/2016/5/13/chartex" xmlns:cx8="http://schemas.microsoft.com/office/drawing/2016/5/14/chartex" xmlns:mc="http://schemas.openxmlformats.org/markup-compatibility/2006" xmlns:aink="http://schemas.microsoft.com/office/drawing/2016/ink" xmlns:am3d="http://schemas.microsoft.com/office/drawing/2017/model3d" xmlns:o="urn:schemas-microsoft-com:office:office" xmlns:r="http://schemas.openxmlformats.org/officeDocument/2006/relationships" xmlns:m="http://schemas.openxmlformats.org/officeDocument/2006/math" xmlns:v="urn:schemas-microsoft-com:vml" xmlns:wp14="http://schemas.microsoft.com/office/word/2010/wordprocessingDrawing" xmlns:wp="http://schemas.openxmlformats.org/drawingml/2006/wordprocessingDrawing" xmlns:w10="urn:schemas-microsoft-com:office:word" xmlns:w="http://schemas.openxmlformats.org/wordprocessingml/2006/main" xmlns:w14="http://schemas.microsoft.com/office/word/2010/wordml" xmlns:w15="http://schemas.microsoft.com/office/word/2012/wordml" xmlns:w16cid="http://schemas.microsoft.com/office/word/2016/wordml/cid" xmlns:w16se="http://schemas.microsoft.com/office/word/2015/wordml/symex" xmlns:wpg="http://schemas.microsoft.com/office/word/2010/wordprocessingGroup" xmlns:wpi="http://schemas.microsoft.com/office/word/2010/wordprocessingInk" xmlns:wne="http://schemas.microsoft.com/office/word/2006/wordml" xmlns:wps="http://schemas.microsoft.com/office/word/2010/wordprocessingShape" mc:Ignorable="w14 w15 w16se w16cid wp14">
   <w:abstractNum w:abstractNumId="0" w15:restartNumberingAfterBreak="0">
+    <w:nsid w:val="11191444"/>
+    <w:multiLevelType w:val="hybridMultilevel"/>
+    <w:tmpl w:val="0190527C"/>
+    <w:lvl w:ilvl="0" w:tplc="0409000F">
+      <w:start w:val="1"/>
+      <w:numFmt w:val="decimal"/>
+      <w:lvlText w:val="%1."/>
+      <w:lvlJc w:val="left"/>
+      <w:pPr>
+        <w:ind w:left="927" w:hanging="360"/>
+      </w:pPr>
+    </w:lvl>
+    <w:lvl w:ilvl="1" w:tplc="04090019" w:tentative="1">
+      <w:start w:val="1"/>
+      <w:numFmt w:val="lowerLetter"/>
+      <w:lvlText w:val="%2."/>
+      <w:lvlJc w:val="left"/>
+      <w:pPr>
+        <w:ind w:left="1440" w:hanging="360"/>
+      </w:pPr>
+    </w:lvl>
+    <w:lvl w:ilvl="2" w:tplc="0409001B" w:tentative="1">
+      <w:start w:val="1"/>
+      <w:numFmt w:val="lowerRoman"/>
+      <w:lvlText w:val="%3."/>
+      <w:lvlJc w:val="right"/>
+      <w:pPr>
+        <w:ind w:left="2160" w:hanging="180"/>
+      </w:pPr>
+    </w:lvl>
+    <w:lvl w:ilvl="3" w:tplc="0409000F" w:tentative="1">
+      <w:start w:val="1"/>
+      <w:numFmt w:val="decimal"/>
+      <w:lvlText w:val="%4."/>
+      <w:lvlJc w:val="left"/>
+      <w:pPr>
+        <w:ind w:left="2880" w:hanging="360"/>
+      </w:pPr>
+    </w:lvl>
+    <w:lvl w:ilvl="4" w:tplc="04090019" w:tentative="1">
+      <w:start w:val="1"/>
+      <w:numFmt w:val="lowerLetter"/>
+      <w:lvlText w:val="%5."/>
+      <w:lvlJc w:val="left"/>
+      <w:pPr>
+        <w:ind w:left="3600" w:hanging="360"/>
+      </w:pPr>
+    </w:lvl>
+    <w:lvl w:ilvl="5" w:tplc="0409001B" w:tentative="1">
+      <w:start w:val="1"/>
+      <w:numFmt w:val="lowerRoman"/>
+      <w:lvlText w:val="%6."/>
+      <w:lvlJc w:val="right"/>
+      <w:pPr>
+        <w:ind w:left="4320" w:hanging="180"/>
+      </w:pPr>
+    </w:lvl>
+    <w:lvl w:ilvl="6" w:tplc="0409000F" w:tentative="1">
+      <w:start w:val="1"/>
+      <w:numFmt w:val="decimal"/>
+      <w:lvlText w:val="%7."/>
+      <w:lvlJc w:val="left"/>
+      <w:pPr>
+        <w:ind w:left="5040" w:hanging="360"/>
+      </w:pPr>
+    </w:lvl>
+    <w:lvl w:ilvl="7" w:tplc="04090019" w:tentative="1">
+      <w:start w:val="1"/>
+      <w:numFmt w:val="lowerLetter"/>
+      <w:lvlText w:val="%8."/>
+      <w:lvlJc w:val="left"/>
+      <w:pPr>
+        <w:ind w:left="5760" w:hanging="360"/>
+      </w:pPr>
+    </w:lvl>
+    <w:lvl w:ilvl="8" w:tplc="0409001B" w:tentative="1">
+      <w:start w:val="1"/>
+      <w:numFmt w:val="lowerRoman"/>
+      <w:lvlText w:val="%9."/>
+      <w:lvlJc w:val="right"/>
+      <w:pPr>
+        <w:ind w:left="6480" w:hanging="180"/>
+      </w:pPr>
+    </w:lvl>
+  </w:abstractNum>
+  <w:abstractNum w:abstractNumId="1" w15:restartNumberingAfterBreak="0">
+    <w:nsid w:val="19A27F23"/>
+    <w:multiLevelType w:val="hybridMultilevel"/>
+    <w:tmpl w:val="535C66A0"/>
+    <w:lvl w:ilvl="0" w:tplc="0409000F">
+      <w:start w:val="1"/>
+      <w:numFmt w:val="decimal"/>
+      <w:lvlText w:val="%1."/>
+      <w:lvlJc w:val="left"/>
+      <w:pPr>
+        <w:ind w:left="927" w:hanging="360"/>
+      </w:pPr>
+    </w:lvl>
+    <w:lvl w:ilvl="1" w:tplc="04090019" w:tentative="1">
+      <w:start w:val="1"/>
+      <w:numFmt w:val="lowerLetter"/>
+      <w:lvlText w:val="%2."/>
+      <w:lvlJc w:val="left"/>
+      <w:pPr>
+        <w:ind w:left="1440" w:hanging="360"/>
+      </w:pPr>
+    </w:lvl>
+    <w:lvl w:ilvl="2" w:tplc="0409001B" w:tentative="1">
+      <w:start w:val="1"/>
+      <w:numFmt w:val="lowerRoman"/>
+      <w:lvlText w:val="%3."/>
+      <w:lvlJc w:val="right"/>
+      <w:pPr>
+        <w:ind w:left="2160" w:hanging="180"/>
+      </w:pPr>
+    </w:lvl>
+    <w:lvl w:ilvl="3" w:tplc="0409000F" w:tentative="1">
+      <w:start w:val="1"/>
+      <w:numFmt w:val="decimal"/>
+      <w:lvlText w:val="%4."/>
+      <w:lvlJc w:val="left"/>
+      <w:pPr>
+        <w:ind w:left="2880" w:hanging="360"/>
+      </w:pPr>
+    </w:lvl>
+    <w:lvl w:ilvl="4" w:tplc="04090019" w:tentative="1">
+      <w:start w:val="1"/>
+      <w:numFmt w:val="lowerLetter"/>
+      <w:lvlText w:val="%5."/>
+      <w:lvlJc w:val="left"/>
+      <w:pPr>
+        <w:ind w:left="3600" w:hanging="360"/>
+      </w:pPr>
+    </w:lvl>
+    <w:lvl w:ilvl="5" w:tplc="0409001B" w:tentative="1">
+      <w:start w:val="1"/>
+      <w:numFmt w:val="lowerRoman"/>
+      <w:lvlText w:val="%6."/>
+      <w:lvlJc w:val="right"/>
+      <w:pPr>
+        <w:ind w:left="4320" w:hanging="180"/>
+      </w:pPr>
+    </w:lvl>
+    <w:lvl w:ilvl="6" w:tplc="0409000F" w:tentative="1">
+      <w:start w:val="1"/>
+      <w:numFmt w:val="decimal"/>
+      <w:lvlText w:val="%7."/>
+      <w:lvlJc w:val="left"/>
+      <w:pPr>
+        <w:ind w:left="5040" w:hanging="360"/>
+      </w:pPr>
+    </w:lvl>
+    <w:lvl w:ilvl="7" w:tplc="04090019" w:tentative="1">
+      <w:start w:val="1"/>
+      <w:numFmt w:val="lowerLetter"/>
+      <w:lvlText w:val="%8."/>
+      <w:lvlJc w:val="left"/>
+      <w:pPr>
+        <w:ind w:left="5760" w:hanging="360"/>
+      </w:pPr>
+    </w:lvl>
+    <w:lvl w:ilvl="8" w:tplc="0409001B" w:tentative="1">
+      <w:start w:val="1"/>
+      <w:numFmt w:val="lowerRoman"/>
+      <w:lvlText w:val="%9."/>
+      <w:lvlJc w:val="right"/>
+      <w:pPr>
+        <w:ind w:left="6480" w:hanging="180"/>
+      </w:pPr>
+    </w:lvl>
+  </w:abstractNum>
+  <w:abstractNum w:abstractNumId="2" w15:restartNumberingAfterBreak="0">
+    <w:nsid w:val="1D03252D"/>
+    <w:multiLevelType w:val="hybridMultilevel"/>
+    <w:tmpl w:val="0190527C"/>
+    <w:lvl w:ilvl="0" w:tplc="0409000F">
+      <w:start w:val="1"/>
+      <w:numFmt w:val="decimal"/>
+      <w:lvlText w:val="%1."/>
+      <w:lvlJc w:val="left"/>
+      <w:pPr>
+        <w:ind w:left="927" w:hanging="360"/>
+      </w:pPr>
+    </w:lvl>
+    <w:lvl w:ilvl="1" w:tplc="04090019" w:tentative="1">
+      <w:start w:val="1"/>
+      <w:numFmt w:val="lowerLetter"/>
+      <w:lvlText w:val="%2."/>
+      <w:lvlJc w:val="left"/>
+      <w:pPr>
+        <w:ind w:left="1440" w:hanging="360"/>
+      </w:pPr>
+    </w:lvl>
+    <w:lvl w:ilvl="2" w:tplc="0409001B" w:tentative="1">
+      <w:start w:val="1"/>
+      <w:numFmt w:val="lowerRoman"/>
+      <w:lvlText w:val="%3."/>
+      <w:lvlJc w:val="right"/>
+      <w:pPr>
+        <w:ind w:left="2160" w:hanging="180"/>
+      </w:pPr>
+    </w:lvl>
+    <w:lvl w:ilvl="3" w:tplc="0409000F" w:tentative="1">
+      <w:start w:val="1"/>
+      <w:numFmt w:val="decimal"/>
+      <w:lvlText w:val="%4."/>
+      <w:lvlJc w:val="left"/>
+      <w:pPr>
+        <w:ind w:left="2880" w:hanging="360"/>
+      </w:pPr>
+    </w:lvl>
+    <w:lvl w:ilvl="4" w:tplc="04090019" w:tentative="1">
+      <w:start w:val="1"/>
+      <w:numFmt w:val="lowerLetter"/>
+      <w:lvlText w:val="%5."/>
+      <w:lvlJc w:val="left"/>
+      <w:pPr>
+        <w:ind w:left="3600" w:hanging="360"/>
+      </w:pPr>
+    </w:lvl>
+    <w:lvl w:ilvl="5" w:tplc="0409001B" w:tentative="1">
+      <w:start w:val="1"/>
+      <w:numFmt w:val="lowerRoman"/>
+      <w:lvlText w:val="%6."/>
+      <w:lvlJc w:val="right"/>
+      <w:pPr>
+        <w:ind w:left="4320" w:hanging="180"/>
+      </w:pPr>
+    </w:lvl>
+    <w:lvl w:ilvl="6" w:tplc="0409000F" w:tentative="1">
+      <w:start w:val="1"/>
+      <w:numFmt w:val="decimal"/>
+      <w:lvlText w:val="%7."/>
+      <w:lvlJc w:val="left"/>
+      <w:pPr>
+        <w:ind w:left="5040" w:hanging="360"/>
+      </w:pPr>
+    </w:lvl>
+    <w:lvl w:ilvl="7" w:tplc="04090019" w:tentative="1">
+      <w:start w:val="1"/>
+      <w:numFmt w:val="lowerLetter"/>
+      <w:lvlText w:val="%8."/>
+      <w:lvlJc w:val="left"/>
+      <w:pPr>
+        <w:ind w:left="5760" w:hanging="360"/>
+      </w:pPr>
+    </w:lvl>
+    <w:lvl w:ilvl="8" w:tplc="0409001B" w:tentative="1">
+      <w:start w:val="1"/>
+      <w:numFmt w:val="lowerRoman"/>
+      <w:lvlText w:val="%9."/>
+      <w:lvlJc w:val="right"/>
+      <w:pPr>
+        <w:ind w:left="6480" w:hanging="180"/>
+      </w:pPr>
+    </w:lvl>
+  </w:abstractNum>
+  <w:abstractNum w:abstractNumId="3" w15:restartNumberingAfterBreak="0">
+    <w:nsid w:val="361F0DB1"/>
+    <w:multiLevelType w:val="hybridMultilevel"/>
+    <w:tmpl w:val="79CCF14A"/>
+    <w:lvl w:ilvl="0" w:tplc="0409000F">
+      <w:start w:val="1"/>
+      <w:numFmt w:val="decimal"/>
+      <w:lvlText w:val="%1."/>
+      <w:lvlJc w:val="left"/>
+      <w:pPr>
+        <w:ind w:left="720" w:hanging="360"/>
+      </w:pPr>
+      <w:rPr>
+        <w:rFonts w:hint="default"/>
+      </w:rPr>
+    </w:lvl>
+    <w:lvl w:ilvl="1" w:tplc="04090019" w:tentative="1">
+      <w:start w:val="1"/>
+      <w:numFmt w:val="lowerLetter"/>
+      <w:lvlText w:val="%2."/>
+      <w:lvlJc w:val="left"/>
+      <w:pPr>
+        <w:ind w:left="1440" w:hanging="360"/>
+      </w:pPr>
+    </w:lvl>
+    <w:lvl w:ilvl="2" w:tplc="0409001B" w:tentative="1">
+      <w:start w:val="1"/>
+      <w:numFmt w:val="lowerRoman"/>
+      <w:lvlText w:val="%3."/>
+      <w:lvlJc w:val="right"/>
+      <w:pPr>
+        <w:ind w:left="2160" w:hanging="180"/>
+      </w:pPr>
+    </w:lvl>
+    <w:lvl w:ilvl="3" w:tplc="0409000F" w:tentative="1">
+      <w:start w:val="1"/>
+      <w:numFmt w:val="decimal"/>
+      <w:lvlText w:val="%4."/>
+      <w:lvlJc w:val="left"/>
+      <w:pPr>
+        <w:ind w:left="2880" w:hanging="360"/>
+      </w:pPr>
+    </w:lvl>
+    <w:lvl w:ilvl="4" w:tplc="04090019" w:tentative="1">
+      <w:start w:val="1"/>
+      <w:numFmt w:val="lowerLetter"/>
+      <w:lvlText w:val="%5."/>
+      <w:lvlJc w:val="left"/>
+      <w:pPr>
+        <w:ind w:left="3600" w:hanging="360"/>
+      </w:pPr>
+    </w:lvl>
+    <w:lvl w:ilvl="5" w:tplc="0409001B" w:tentative="1">
+      <w:start w:val="1"/>
+      <w:numFmt w:val="lowerRoman"/>
+      <w:lvlText w:val="%6."/>
+      <w:lvlJc w:val="right"/>
+      <w:pPr>
+        <w:ind w:left="4320" w:hanging="180"/>
+      </w:pPr>
+    </w:lvl>
+    <w:lvl w:ilvl="6" w:tplc="0409000F" w:tentative="1">
+      <w:start w:val="1"/>
+      <w:numFmt w:val="decimal"/>
+      <w:lvlText w:val="%7."/>
+      <w:lvlJc w:val="left"/>
+      <w:pPr>
+        <w:ind w:left="5040" w:hanging="360"/>
+      </w:pPr>
+    </w:lvl>
+    <w:lvl w:ilvl="7" w:tplc="04090019" w:tentative="1">
+      <w:start w:val="1"/>
+      <w:numFmt w:val="lowerLetter"/>
+      <w:lvlText w:val="%8."/>
+      <w:lvlJc w:val="left"/>
+      <w:pPr>
+        <w:ind w:left="5760" w:hanging="360"/>
+      </w:pPr>
+    </w:lvl>
+    <w:lvl w:ilvl="8" w:tplc="0409001B" w:tentative="1">
+      <w:start w:val="1"/>
+      <w:numFmt w:val="lowerRoman"/>
+      <w:lvlText w:val="%9."/>
+      <w:lvlJc w:val="right"/>
+      <w:pPr>
+        <w:ind w:left="6480" w:hanging="180"/>
+      </w:pPr>
+    </w:lvl>
+  </w:abstractNum>
+  <w:abstractNum w:abstractNumId="4" w15:restartNumberingAfterBreak="0">
+    <w:nsid w:val="36202AE4"/>
+    <w:multiLevelType w:val="hybridMultilevel"/>
+    <w:tmpl w:val="3AAE8086"/>
+    <w:lvl w:ilvl="0" w:tplc="0409000F">
+      <w:start w:val="1"/>
+      <w:numFmt w:val="decimal"/>
+      <w:lvlText w:val="%1."/>
+      <w:lvlJc w:val="left"/>
+      <w:pPr>
+        <w:ind w:left="720" w:hanging="360"/>
+      </w:pPr>
+    </w:lvl>
+    <w:lvl w:ilvl="1" w:tplc="04090019" w:tentative="1">
+      <w:start w:val="1"/>
+      <w:numFmt w:val="lowerLetter"/>
+      <w:lvlText w:val="%2."/>
+      <w:lvlJc w:val="left"/>
+      <w:pPr>
+        <w:ind w:left="1440" w:hanging="360"/>
+      </w:pPr>
+    </w:lvl>
+    <w:lvl w:ilvl="2" w:tplc="0409001B" w:tentative="1">
+      <w:start w:val="1"/>
+      <w:numFmt w:val="lowerRoman"/>
+      <w:lvlText w:val="%3."/>
+      <w:lvlJc w:val="right"/>
+      <w:pPr>
+        <w:ind w:left="2160" w:hanging="180"/>
+      </w:pPr>
+    </w:lvl>
+    <w:lvl w:ilvl="3" w:tplc="0409000F" w:tentative="1">
+      <w:start w:val="1"/>
+      <w:numFmt w:val="decimal"/>
+      <w:lvlText w:val="%4."/>
+      <w:lvlJc w:val="left"/>
+      <w:pPr>
+        <w:ind w:left="2880" w:hanging="360"/>
+      </w:pPr>
+    </w:lvl>
+    <w:lvl w:ilvl="4" w:tplc="04090019" w:tentative="1">
+      <w:start w:val="1"/>
+      <w:numFmt w:val="lowerLetter"/>
+      <w:lvlText w:val="%5."/>
+      <w:lvlJc w:val="left"/>
+      <w:pPr>
+        <w:ind w:left="3600" w:hanging="360"/>
+      </w:pPr>
+    </w:lvl>
+    <w:lvl w:ilvl="5" w:tplc="0409001B" w:tentative="1">
+      <w:start w:val="1"/>
+      <w:numFmt w:val="lowerRoman"/>
+      <w:lvlText w:val="%6."/>
+      <w:lvlJc w:val="right"/>
+      <w:pPr>
+        <w:ind w:left="4320" w:hanging="180"/>
+      </w:pPr>
+    </w:lvl>
+    <w:lvl w:ilvl="6" w:tplc="0409000F" w:tentative="1">
+      <w:start w:val="1"/>
+      <w:numFmt w:val="decimal"/>
+      <w:lvlText w:val="%7."/>
+      <w:lvlJc w:val="left"/>
+      <w:pPr>
+        <w:ind w:left="5040" w:hanging="360"/>
+      </w:pPr>
+    </w:lvl>
+    <w:lvl w:ilvl="7" w:tplc="04090019" w:tentative="1">
+      <w:start w:val="1"/>
+      <w:numFmt w:val="lowerLetter"/>
+      <w:lvlText w:val="%8."/>
+      <w:lvlJc w:val="left"/>
+      <w:pPr>
+        <w:ind w:left="5760" w:hanging="360"/>
+      </w:pPr>
+    </w:lvl>
+    <w:lvl w:ilvl="8" w:tplc="0409001B" w:tentative="1">
+      <w:start w:val="1"/>
+      <w:numFmt w:val="lowerRoman"/>
+      <w:lvlText w:val="%9."/>
+      <w:lvlJc w:val="right"/>
+      <w:pPr>
+        <w:ind w:left="6480" w:hanging="180"/>
+      </w:pPr>
+    </w:lvl>
+  </w:abstractNum>
+  <w:abstractNum w:abstractNumId="5" w15:restartNumberingAfterBreak="0">
+    <w:nsid w:val="3B0627B8"/>
+    <w:multiLevelType w:val="hybridMultilevel"/>
+    <w:tmpl w:val="EA52DE26"/>
+    <w:lvl w:ilvl="0" w:tplc="0409000F">
+      <w:start w:val="1"/>
+      <w:numFmt w:val="decimal"/>
+      <w:lvlText w:val="%1."/>
+      <w:lvlJc w:val="left"/>
+      <w:pPr>
+        <w:ind w:left="720" w:hanging="360"/>
+      </w:pPr>
+    </w:lvl>
+    <w:lvl w:ilvl="1" w:tplc="04090019" w:tentative="1">
+      <w:start w:val="1"/>
+      <w:numFmt w:val="lowerLetter"/>
+      <w:lvlText w:val="%2."/>
+      <w:lvlJc w:val="left"/>
+      <w:pPr>
+        <w:ind w:left="1440" w:hanging="360"/>
+      </w:pPr>
+    </w:lvl>
+    <w:lvl w:ilvl="2" w:tplc="0409001B" w:tentative="1">
+      <w:start w:val="1"/>
+      <w:numFmt w:val="lowerRoman"/>
+      <w:lvlText w:val="%3."/>
+      <w:lvlJc w:val="right"/>
+      <w:pPr>
+        <w:ind w:left="2160" w:hanging="180"/>
+      </w:pPr>
+    </w:lvl>
+    <w:lvl w:ilvl="3" w:tplc="0409000F" w:tentative="1">
+      <w:start w:val="1"/>
+      <w:numFmt w:val="decimal"/>
+      <w:lvlText w:val="%4."/>
+      <w:lvlJc w:val="left"/>
+      <w:pPr>
+        <w:ind w:left="2880" w:hanging="360"/>
+      </w:pPr>
+    </w:lvl>
+    <w:lvl w:ilvl="4" w:tplc="04090019" w:tentative="1">
+      <w:start w:val="1"/>
+      <w:numFmt w:val="lowerLetter"/>
+      <w:lvlText w:val="%5."/>
+      <w:lvlJc w:val="left"/>
+      <w:pPr>
+        <w:ind w:left="3600" w:hanging="360"/>
+      </w:pPr>
+    </w:lvl>
+    <w:lvl w:ilvl="5" w:tplc="0409001B" w:tentative="1">
+      <w:start w:val="1"/>
+      <w:numFmt w:val="lowerRoman"/>
+      <w:lvlText w:val="%6."/>
+      <w:lvlJc w:val="right"/>
+      <w:pPr>
+        <w:ind w:left="4320" w:hanging="180"/>
+      </w:pPr>
+    </w:lvl>
+    <w:lvl w:ilvl="6" w:tplc="0409000F" w:tentative="1">
+      <w:start w:val="1"/>
+      <w:numFmt w:val="decimal"/>
+      <w:lvlText w:val="%7."/>
+      <w:lvlJc w:val="left"/>
+      <w:pPr>
+        <w:ind w:left="5040" w:hanging="360"/>
+      </w:pPr>
+    </w:lvl>
+    <w:lvl w:ilvl="7" w:tplc="04090019" w:tentative="1">
+      <w:start w:val="1"/>
+      <w:numFmt w:val="lowerLetter"/>
+      <w:lvlText w:val="%8."/>
+      <w:lvlJc w:val="left"/>
+      <w:pPr>
+        <w:ind w:left="5760" w:hanging="360"/>
+      </w:pPr>
+    </w:lvl>
+    <w:lvl w:ilvl="8" w:tplc="0409001B" w:tentative="1">
+      <w:start w:val="1"/>
+      <w:numFmt w:val="lowerRoman"/>
+      <w:lvlText w:val="%9."/>
+      <w:lvlJc w:val="right"/>
+      <w:pPr>
+        <w:ind w:left="6480" w:hanging="180"/>
+      </w:pPr>
+    </w:lvl>
+  </w:abstractNum>
+  <w:abstractNum w:abstractNumId="6" w15:restartNumberingAfterBreak="0">
+    <w:nsid w:val="47E57155"/>
+    <w:multiLevelType w:val="hybridMultilevel"/>
+    <w:tmpl w:val="0190527C"/>
+    <w:lvl w:ilvl="0" w:tplc="0409000F">
+      <w:start w:val="1"/>
+      <w:numFmt w:val="decimal"/>
+      <w:lvlText w:val="%1."/>
+      <w:lvlJc w:val="left"/>
+      <w:pPr>
+        <w:ind w:left="927" w:hanging="360"/>
+      </w:pPr>
+    </w:lvl>
+    <w:lvl w:ilvl="1" w:tplc="04090019" w:tentative="1">
+      <w:start w:val="1"/>
+      <w:numFmt w:val="lowerLetter"/>
+      <w:lvlText w:val="%2."/>
+      <w:lvlJc w:val="left"/>
+      <w:pPr>
+        <w:ind w:left="1440" w:hanging="360"/>
+      </w:pPr>
+    </w:lvl>
+    <w:lvl w:ilvl="2" w:tplc="0409001B" w:tentative="1">
+      <w:start w:val="1"/>
+      <w:numFmt w:val="lowerRoman"/>
+      <w:lvlText w:val="%3."/>
+      <w:lvlJc w:val="right"/>
+      <w:pPr>
+        <w:ind w:left="2160" w:hanging="180"/>
+      </w:pPr>
+    </w:lvl>
+    <w:lvl w:ilvl="3" w:tplc="0409000F" w:tentative="1">
+      <w:start w:val="1"/>
+      <w:numFmt w:val="decimal"/>
+      <w:lvlText w:val="%4."/>
+      <w:lvlJc w:val="left"/>
+      <w:pPr>
+        <w:ind w:left="2880" w:hanging="360"/>
+      </w:pPr>
+    </w:lvl>
+    <w:lvl w:ilvl="4" w:tplc="04090019" w:tentative="1">
+      <w:start w:val="1"/>
+      <w:numFmt w:val="lowerLetter"/>
+      <w:lvlText w:val="%5."/>
+      <w:lvlJc w:val="left"/>
+      <w:pPr>
+        <w:ind w:left="3600" w:hanging="360"/>
+      </w:pPr>
+    </w:lvl>
+    <w:lvl w:ilvl="5" w:tplc="0409001B" w:tentative="1">
+      <w:start w:val="1"/>
+      <w:numFmt w:val="lowerRoman"/>
+      <w:lvlText w:val="%6."/>
+      <w:lvlJc w:val="right"/>
+      <w:pPr>
+        <w:ind w:left="4320" w:hanging="180"/>
+      </w:pPr>
+    </w:lvl>
+    <w:lvl w:ilvl="6" w:tplc="0409000F" w:tentative="1">
+      <w:start w:val="1"/>
+      <w:numFmt w:val="decimal"/>
+      <w:lvlText w:val="%7."/>
+      <w:lvlJc w:val="left"/>
+      <w:pPr>
+        <w:ind w:left="5040" w:hanging="360"/>
+      </w:pPr>
+    </w:lvl>
+    <w:lvl w:ilvl="7" w:tplc="04090019" w:tentative="1">
+      <w:start w:val="1"/>
+      <w:numFmt w:val="lowerLetter"/>
+      <w:lvlText w:val="%8."/>
+      <w:lvlJc w:val="left"/>
+      <w:pPr>
+        <w:ind w:left="5760" w:hanging="360"/>
+      </w:pPr>
+    </w:lvl>
+    <w:lvl w:ilvl="8" w:tplc="0409001B" w:tentative="1">
+      <w:start w:val="1"/>
+      <w:numFmt w:val="lowerRoman"/>
+      <w:lvlText w:val="%9."/>
+      <w:lvlJc w:val="right"/>
+      <w:pPr>
+        <w:ind w:left="6480" w:hanging="180"/>
+      </w:pPr>
+    </w:lvl>
+  </w:abstractNum>
+  <w:abstractNum w:abstractNumId="7" w15:restartNumberingAfterBreak="0">
+    <w:nsid w:val="485C41EA"/>
+    <w:multiLevelType w:val="hybridMultilevel"/>
+    <w:tmpl w:val="535C66A0"/>
+    <w:lvl w:ilvl="0" w:tplc="0409000F">
+      <w:start w:val="1"/>
+      <w:numFmt w:val="decimal"/>
+      <w:lvlText w:val="%1."/>
+      <w:lvlJc w:val="left"/>
+      <w:pPr>
+        <w:ind w:left="927" w:hanging="360"/>
+      </w:pPr>
+    </w:lvl>
+    <w:lvl w:ilvl="1" w:tplc="04090019" w:tentative="1">
+      <w:start w:val="1"/>
+      <w:numFmt w:val="lowerLetter"/>
+      <w:lvlText w:val="%2."/>
+      <w:lvlJc w:val="left"/>
+      <w:pPr>
+        <w:ind w:left="1440" w:hanging="360"/>
+      </w:pPr>
+    </w:lvl>
+    <w:lvl w:ilvl="2" w:tplc="0409001B" w:tentative="1">
+      <w:start w:val="1"/>
+      <w:numFmt w:val="lowerRoman"/>
+      <w:lvlText w:val="%3."/>
+      <w:lvlJc w:val="right"/>
+      <w:pPr>
+        <w:ind w:left="2160" w:hanging="180"/>
+      </w:pPr>
+    </w:lvl>
+    <w:lvl w:ilvl="3" w:tplc="0409000F" w:tentative="1">
+      <w:start w:val="1"/>
+      <w:numFmt w:val="decimal"/>
+      <w:lvlText w:val="%4."/>
+      <w:lvlJc w:val="left"/>
+      <w:pPr>
+        <w:ind w:left="2880" w:hanging="360"/>
+      </w:pPr>
+    </w:lvl>
+    <w:lvl w:ilvl="4" w:tplc="04090019" w:tentative="1">
+      <w:start w:val="1"/>
+      <w:numFmt w:val="lowerLetter"/>
+      <w:lvlText w:val="%5."/>
+      <w:lvlJc w:val="left"/>
+      <w:pPr>
+        <w:ind w:left="3600" w:hanging="360"/>
+      </w:pPr>
+    </w:lvl>
+    <w:lvl w:ilvl="5" w:tplc="0409001B" w:tentative="1">
+      <w:start w:val="1"/>
+      <w:numFmt w:val="lowerRoman"/>
+      <w:lvlText w:val="%6."/>
+      <w:lvlJc w:val="right"/>
+      <w:pPr>
+        <w:ind w:left="4320" w:hanging="180"/>
+      </w:pPr>
+    </w:lvl>
+    <w:lvl w:ilvl="6" w:tplc="0409000F" w:tentative="1">
+      <w:start w:val="1"/>
+      <w:numFmt w:val="decimal"/>
+      <w:lvlText w:val="%7."/>
+      <w:lvlJc w:val="left"/>
+      <w:pPr>
+        <w:ind w:left="5040" w:hanging="360"/>
+      </w:pPr>
+    </w:lvl>
+    <w:lvl w:ilvl="7" w:tplc="04090019" w:tentative="1">
+      <w:start w:val="1"/>
+      <w:numFmt w:val="lowerLetter"/>
+      <w:lvlText w:val="%8."/>
+      <w:lvlJc w:val="left"/>
+      <w:pPr>
+        <w:ind w:left="5760" w:hanging="360"/>
+      </w:pPr>
+    </w:lvl>
+    <w:lvl w:ilvl="8" w:tplc="0409001B" w:tentative="1">
+      <w:start w:val="1"/>
+      <w:numFmt w:val="lowerRoman"/>
+      <w:lvlText w:val="%9."/>
+      <w:lvlJc w:val="right"/>
+      <w:pPr>
+        <w:ind w:left="6480" w:hanging="180"/>
+      </w:pPr>
+    </w:lvl>
+  </w:abstractNum>
+  <w:abstractNum w:abstractNumId="8" w15:restartNumberingAfterBreak="0">
+    <w:nsid w:val="48A062D7"/>
+    <w:multiLevelType w:val="hybridMultilevel"/>
+    <w:tmpl w:val="0190527C"/>
+    <w:lvl w:ilvl="0" w:tplc="0409000F">
+      <w:start w:val="1"/>
+      <w:numFmt w:val="decimal"/>
+      <w:lvlText w:val="%1."/>
+      <w:lvlJc w:val="left"/>
+      <w:pPr>
+        <w:ind w:left="927" w:hanging="360"/>
+      </w:pPr>
+    </w:lvl>
+    <w:lvl w:ilvl="1" w:tplc="04090019" w:tentative="1">
+      <w:start w:val="1"/>
+      <w:numFmt w:val="lowerLetter"/>
+      <w:lvlText w:val="%2."/>
+      <w:lvlJc w:val="left"/>
+      <w:pPr>
+        <w:ind w:left="1440" w:hanging="360"/>
+      </w:pPr>
+    </w:lvl>
+    <w:lvl w:ilvl="2" w:tplc="0409001B" w:tentative="1">
+      <w:start w:val="1"/>
+      <w:numFmt w:val="lowerRoman"/>
+      <w:lvlText w:val="%3."/>
+      <w:lvlJc w:val="right"/>
+      <w:pPr>
+        <w:ind w:left="2160" w:hanging="180"/>
+      </w:pPr>
+    </w:lvl>
+    <w:lvl w:ilvl="3" w:tplc="0409000F" w:tentative="1">
+      <w:start w:val="1"/>
+      <w:numFmt w:val="decimal"/>
+      <w:lvlText w:val="%4."/>
+      <w:lvlJc w:val="left"/>
+      <w:pPr>
+        <w:ind w:left="2880" w:hanging="360"/>
+      </w:pPr>
+    </w:lvl>
+    <w:lvl w:ilvl="4" w:tplc="04090019" w:tentative="1">
+      <w:start w:val="1"/>
+      <w:numFmt w:val="lowerLetter"/>
+      <w:lvlText w:val="%5."/>
+      <w:lvlJc w:val="left"/>
+      <w:pPr>
+        <w:ind w:left="3600" w:hanging="360"/>
+      </w:pPr>
+    </w:lvl>
+    <w:lvl w:ilvl="5" w:tplc="0409001B" w:tentative="1">
+      <w:start w:val="1"/>
+      <w:numFmt w:val="lowerRoman"/>
+      <w:lvlText w:val="%6."/>
+      <w:lvlJc w:val="right"/>
+      <w:pPr>
+        <w:ind w:left="4320" w:hanging="180"/>
+      </w:pPr>
+    </w:lvl>
+    <w:lvl w:ilvl="6" w:tplc="0409000F" w:tentative="1">
+      <w:start w:val="1"/>
+      <w:numFmt w:val="decimal"/>
+      <w:lvlText w:val="%7."/>
+      <w:lvlJc w:val="left"/>
+      <w:pPr>
+        <w:ind w:left="5040" w:hanging="360"/>
+      </w:pPr>
+    </w:lvl>
+    <w:lvl w:ilvl="7" w:tplc="04090019" w:tentative="1">
+      <w:start w:val="1"/>
+      <w:numFmt w:val="lowerLetter"/>
+      <w:lvlText w:val="%8."/>
+      <w:lvlJc w:val="left"/>
+      <w:pPr>
+        <w:ind w:left="5760" w:hanging="360"/>
+      </w:pPr>
+    </w:lvl>
+    <w:lvl w:ilvl="8" w:tplc="0409001B" w:tentative="1">
+      <w:start w:val="1"/>
+      <w:numFmt w:val="lowerRoman"/>
+      <w:lvlText w:val="%9."/>
+      <w:lvlJc w:val="right"/>
+      <w:pPr>
+        <w:ind w:left="6480" w:hanging="180"/>
+      </w:pPr>
+    </w:lvl>
+  </w:abstractNum>
+  <w:abstractNum w:abstractNumId="9" w15:restartNumberingAfterBreak="0">
     <w:nsid w:val="5FBA2A2A"/>
     <w:multiLevelType w:val="hybridMultilevel"/>
     <w:tmpl w:val="7E7CF55C"/>
@@ -3046,8 +5177,302 @@
       </w:rPr>
     </w:lvl>
   </w:abstractNum>
+  <w:abstractNum w:abstractNumId="10" w15:restartNumberingAfterBreak="0">
+    <w:nsid w:val="62CF598A"/>
+    <w:multiLevelType w:val="hybridMultilevel"/>
+    <w:tmpl w:val="0190527C"/>
+    <w:lvl w:ilvl="0" w:tplc="0409000F">
+      <w:start w:val="1"/>
+      <w:numFmt w:val="decimal"/>
+      <w:lvlText w:val="%1."/>
+      <w:lvlJc w:val="left"/>
+      <w:pPr>
+        <w:ind w:left="927" w:hanging="360"/>
+      </w:pPr>
+    </w:lvl>
+    <w:lvl w:ilvl="1" w:tplc="04090019" w:tentative="1">
+      <w:start w:val="1"/>
+      <w:numFmt w:val="lowerLetter"/>
+      <w:lvlText w:val="%2."/>
+      <w:lvlJc w:val="left"/>
+      <w:pPr>
+        <w:ind w:left="1440" w:hanging="360"/>
+      </w:pPr>
+    </w:lvl>
+    <w:lvl w:ilvl="2" w:tplc="0409001B" w:tentative="1">
+      <w:start w:val="1"/>
+      <w:numFmt w:val="lowerRoman"/>
+      <w:lvlText w:val="%3."/>
+      <w:lvlJc w:val="right"/>
+      <w:pPr>
+        <w:ind w:left="2160" w:hanging="180"/>
+      </w:pPr>
+    </w:lvl>
+    <w:lvl w:ilvl="3" w:tplc="0409000F" w:tentative="1">
+      <w:start w:val="1"/>
+      <w:numFmt w:val="decimal"/>
+      <w:lvlText w:val="%4."/>
+      <w:lvlJc w:val="left"/>
+      <w:pPr>
+        <w:ind w:left="2880" w:hanging="360"/>
+      </w:pPr>
+    </w:lvl>
+    <w:lvl w:ilvl="4" w:tplc="04090019" w:tentative="1">
+      <w:start w:val="1"/>
+      <w:numFmt w:val="lowerLetter"/>
+      <w:lvlText w:val="%5."/>
+      <w:lvlJc w:val="left"/>
+      <w:pPr>
+        <w:ind w:left="3600" w:hanging="360"/>
+      </w:pPr>
+    </w:lvl>
+    <w:lvl w:ilvl="5" w:tplc="0409001B" w:tentative="1">
+      <w:start w:val="1"/>
+      <w:numFmt w:val="lowerRoman"/>
+      <w:lvlText w:val="%6."/>
+      <w:lvlJc w:val="right"/>
+      <w:pPr>
+        <w:ind w:left="4320" w:hanging="180"/>
+      </w:pPr>
+    </w:lvl>
+    <w:lvl w:ilvl="6" w:tplc="0409000F" w:tentative="1">
+      <w:start w:val="1"/>
+      <w:numFmt w:val="decimal"/>
+      <w:lvlText w:val="%7."/>
+      <w:lvlJc w:val="left"/>
+      <w:pPr>
+        <w:ind w:left="5040" w:hanging="360"/>
+      </w:pPr>
+    </w:lvl>
+    <w:lvl w:ilvl="7" w:tplc="04090019" w:tentative="1">
+      <w:start w:val="1"/>
+      <w:numFmt w:val="lowerLetter"/>
+      <w:lvlText w:val="%8."/>
+      <w:lvlJc w:val="left"/>
+      <w:pPr>
+        <w:ind w:left="5760" w:hanging="360"/>
+      </w:pPr>
+    </w:lvl>
+    <w:lvl w:ilvl="8" w:tplc="0409001B" w:tentative="1">
+      <w:start w:val="1"/>
+      <w:numFmt w:val="lowerRoman"/>
+      <w:lvlText w:val="%9."/>
+      <w:lvlJc w:val="right"/>
+      <w:pPr>
+        <w:ind w:left="6480" w:hanging="180"/>
+      </w:pPr>
+    </w:lvl>
+  </w:abstractNum>
+  <w:abstractNum w:abstractNumId="11" w15:restartNumberingAfterBreak="0">
+    <w:nsid w:val="638645EE"/>
+    <w:multiLevelType w:val="hybridMultilevel"/>
+    <w:tmpl w:val="0190527C"/>
+    <w:lvl w:ilvl="0" w:tplc="0409000F">
+      <w:start w:val="1"/>
+      <w:numFmt w:val="decimal"/>
+      <w:lvlText w:val="%1."/>
+      <w:lvlJc w:val="left"/>
+      <w:pPr>
+        <w:ind w:left="927" w:hanging="360"/>
+      </w:pPr>
+    </w:lvl>
+    <w:lvl w:ilvl="1" w:tplc="04090019" w:tentative="1">
+      <w:start w:val="1"/>
+      <w:numFmt w:val="lowerLetter"/>
+      <w:lvlText w:val="%2."/>
+      <w:lvlJc w:val="left"/>
+      <w:pPr>
+        <w:ind w:left="1440" w:hanging="360"/>
+      </w:pPr>
+    </w:lvl>
+    <w:lvl w:ilvl="2" w:tplc="0409001B" w:tentative="1">
+      <w:start w:val="1"/>
+      <w:numFmt w:val="lowerRoman"/>
+      <w:lvlText w:val="%3."/>
+      <w:lvlJc w:val="right"/>
+      <w:pPr>
+        <w:ind w:left="2160" w:hanging="180"/>
+      </w:pPr>
+    </w:lvl>
+    <w:lvl w:ilvl="3" w:tplc="0409000F" w:tentative="1">
+      <w:start w:val="1"/>
+      <w:numFmt w:val="decimal"/>
+      <w:lvlText w:val="%4."/>
+      <w:lvlJc w:val="left"/>
+      <w:pPr>
+        <w:ind w:left="2880" w:hanging="360"/>
+      </w:pPr>
+    </w:lvl>
+    <w:lvl w:ilvl="4" w:tplc="04090019" w:tentative="1">
+      <w:start w:val="1"/>
+      <w:numFmt w:val="lowerLetter"/>
+      <w:lvlText w:val="%5."/>
+      <w:lvlJc w:val="left"/>
+      <w:pPr>
+        <w:ind w:left="3600" w:hanging="360"/>
+      </w:pPr>
+    </w:lvl>
+    <w:lvl w:ilvl="5" w:tplc="0409001B" w:tentative="1">
+      <w:start w:val="1"/>
+      <w:numFmt w:val="lowerRoman"/>
+      <w:lvlText w:val="%6."/>
+      <w:lvlJc w:val="right"/>
+      <w:pPr>
+        <w:ind w:left="4320" w:hanging="180"/>
+      </w:pPr>
+    </w:lvl>
+    <w:lvl w:ilvl="6" w:tplc="0409000F" w:tentative="1">
+      <w:start w:val="1"/>
+      <w:numFmt w:val="decimal"/>
+      <w:lvlText w:val="%7."/>
+      <w:lvlJc w:val="left"/>
+      <w:pPr>
+        <w:ind w:left="5040" w:hanging="360"/>
+      </w:pPr>
+    </w:lvl>
+    <w:lvl w:ilvl="7" w:tplc="04090019" w:tentative="1">
+      <w:start w:val="1"/>
+      <w:numFmt w:val="lowerLetter"/>
+      <w:lvlText w:val="%8."/>
+      <w:lvlJc w:val="left"/>
+      <w:pPr>
+        <w:ind w:left="5760" w:hanging="360"/>
+      </w:pPr>
+    </w:lvl>
+    <w:lvl w:ilvl="8" w:tplc="0409001B" w:tentative="1">
+      <w:start w:val="1"/>
+      <w:numFmt w:val="lowerRoman"/>
+      <w:lvlText w:val="%9."/>
+      <w:lvlJc w:val="right"/>
+      <w:pPr>
+        <w:ind w:left="6480" w:hanging="180"/>
+      </w:pPr>
+    </w:lvl>
+  </w:abstractNum>
+  <w:abstractNum w:abstractNumId="12" w15:restartNumberingAfterBreak="0">
+    <w:nsid w:val="69750E58"/>
+    <w:multiLevelType w:val="hybridMultilevel"/>
+    <w:tmpl w:val="FCB8A408"/>
+    <w:lvl w:ilvl="0" w:tplc="0409000F">
+      <w:start w:val="1"/>
+      <w:numFmt w:val="decimal"/>
+      <w:lvlText w:val="%1."/>
+      <w:lvlJc w:val="left"/>
+      <w:pPr>
+        <w:ind w:left="927" w:hanging="360"/>
+      </w:pPr>
+    </w:lvl>
+    <w:lvl w:ilvl="1" w:tplc="04090019" w:tentative="1">
+      <w:start w:val="1"/>
+      <w:numFmt w:val="lowerLetter"/>
+      <w:lvlText w:val="%2."/>
+      <w:lvlJc w:val="left"/>
+      <w:pPr>
+        <w:ind w:left="1440" w:hanging="360"/>
+      </w:pPr>
+    </w:lvl>
+    <w:lvl w:ilvl="2" w:tplc="0409001B" w:tentative="1">
+      <w:start w:val="1"/>
+      <w:numFmt w:val="lowerRoman"/>
+      <w:lvlText w:val="%3."/>
+      <w:lvlJc w:val="right"/>
+      <w:pPr>
+        <w:ind w:left="2160" w:hanging="180"/>
+      </w:pPr>
+    </w:lvl>
+    <w:lvl w:ilvl="3" w:tplc="0409000F" w:tentative="1">
+      <w:start w:val="1"/>
+      <w:numFmt w:val="decimal"/>
+      <w:lvlText w:val="%4."/>
+      <w:lvlJc w:val="left"/>
+      <w:pPr>
+        <w:ind w:left="2880" w:hanging="360"/>
+      </w:pPr>
+    </w:lvl>
+    <w:lvl w:ilvl="4" w:tplc="04090019" w:tentative="1">
+      <w:start w:val="1"/>
+      <w:numFmt w:val="lowerLetter"/>
+      <w:lvlText w:val="%5."/>
+      <w:lvlJc w:val="left"/>
+      <w:pPr>
+        <w:ind w:left="3600" w:hanging="360"/>
+      </w:pPr>
+    </w:lvl>
+    <w:lvl w:ilvl="5" w:tplc="0409001B" w:tentative="1">
+      <w:start w:val="1"/>
+      <w:numFmt w:val="lowerRoman"/>
+      <w:lvlText w:val="%6."/>
+      <w:lvlJc w:val="right"/>
+      <w:pPr>
+        <w:ind w:left="4320" w:hanging="180"/>
+      </w:pPr>
+    </w:lvl>
+    <w:lvl w:ilvl="6" w:tplc="0409000F" w:tentative="1">
+      <w:start w:val="1"/>
+      <w:numFmt w:val="decimal"/>
+      <w:lvlText w:val="%7."/>
+      <w:lvlJc w:val="left"/>
+      <w:pPr>
+        <w:ind w:left="5040" w:hanging="360"/>
+      </w:pPr>
+    </w:lvl>
+    <w:lvl w:ilvl="7" w:tplc="04090019" w:tentative="1">
+      <w:start w:val="1"/>
+      <w:numFmt w:val="lowerLetter"/>
+      <w:lvlText w:val="%8."/>
+      <w:lvlJc w:val="left"/>
+      <w:pPr>
+        <w:ind w:left="5760" w:hanging="360"/>
+      </w:pPr>
+    </w:lvl>
+    <w:lvl w:ilvl="8" w:tplc="0409001B" w:tentative="1">
+      <w:start w:val="1"/>
+      <w:numFmt w:val="lowerRoman"/>
+      <w:lvlText w:val="%9."/>
+      <w:lvlJc w:val="right"/>
+      <w:pPr>
+        <w:ind w:left="6480" w:hanging="180"/>
+      </w:pPr>
+    </w:lvl>
+  </w:abstractNum>
   <w:num w:numId="1">
+    <w:abstractNumId w:val="9"/>
+  </w:num>
+  <w:num w:numId="2">
+    <w:abstractNumId w:val="3"/>
+  </w:num>
+  <w:num w:numId="3">
+    <w:abstractNumId w:val="11"/>
+  </w:num>
+  <w:num w:numId="4">
+    <w:abstractNumId w:val="2"/>
+  </w:num>
+  <w:num w:numId="5">
     <w:abstractNumId w:val="0"/>
+  </w:num>
+  <w:num w:numId="6">
+    <w:abstractNumId w:val="4"/>
+  </w:num>
+  <w:num w:numId="7">
+    <w:abstractNumId w:val="10"/>
+  </w:num>
+  <w:num w:numId="8">
+    <w:abstractNumId w:val="5"/>
+  </w:num>
+  <w:num w:numId="9">
+    <w:abstractNumId w:val="8"/>
+  </w:num>
+  <w:num w:numId="10">
+    <w:abstractNumId w:val="12"/>
+  </w:num>
+  <w:num w:numId="11">
+    <w:abstractNumId w:val="6"/>
+  </w:num>
+  <w:num w:numId="12">
+    <w:abstractNumId w:val="7"/>
+  </w:num>
+  <w:num w:numId="13">
+    <w:abstractNumId w:val="1"/>
   </w:num>
 </w:numbering>
 </file>
@@ -3450,6 +5875,7 @@
   <w:style w:type="paragraph" w:default="1" w:styleId="Normal">
     <w:name w:val="Normal"/>
     <w:qFormat/>
+    <w:rsid w:val="00F0134F"/>
   </w:style>
   <w:style w:type="character" w:default="1" w:styleId="Fuentedeprrafopredeter">
     <w:name w:val="Default Paragraph Font"/>

</xml_diff>